<commit_message>
Update Sujan Belbin Analysis.docx
</commit_message>
<xml_diff>
--- a/Belbin Analysis/Sujan Belbin Analysis.docx
+++ b/Belbin Analysis/Sujan Belbin Analysis.docx
@@ -1,6 +1,6 @@
 
 <file path=word/document.xml><?xml version="1.0" encoding="utf-8"?>
-<w:document xmlns:ve="http://schemas.openxmlformats.org/markup-compatibility/2006" xmlns:o="urn:schemas-microsoft-com:office:office" xmlns:r="http://schemas.openxmlformats.org/officeDocument/2006/relationships" xmlns:m="http://schemas.openxmlformats.org/officeDocument/2006/math" xmlns:v="urn:schemas-microsoft-com:vml" xmlns:wp="http://schemas.openxmlformats.org/drawingml/2006/wordprocessingDrawing" xmlns:w10="urn:schemas-microsoft-com:office:word" xmlns:w="http://schemas.openxmlformats.org/wordprocessingml/2006/main" xmlns:wne="http://schemas.microsoft.com/office/word/2006/wordml">
+<w:document xmlns:wpc="http://schemas.microsoft.com/office/word/2010/wordprocessingCanvas" xmlns:cx="http://schemas.microsoft.com/office/drawing/2014/chartex" xmlns:cx1="http://schemas.microsoft.com/office/drawing/2015/9/8/chartex" xmlns:cx2="http://schemas.microsoft.com/office/drawing/2015/10/21/chartex" xmlns:cx3="http://schemas.microsoft.com/office/drawing/2016/5/9/chartex" xmlns:cx4="http://schemas.microsoft.com/office/drawing/2016/5/10/chartex" xmlns:cx5="http://schemas.microsoft.com/office/drawing/2016/5/11/chartex" xmlns:cx6="http://schemas.microsoft.com/office/drawing/2016/5/12/chartex" xmlns:cx7="http://schemas.microsoft.com/office/drawing/2016/5/13/chartex" xmlns:cx8="http://schemas.microsoft.com/office/drawing/2016/5/14/chartex" xmlns:mc="http://schemas.openxmlformats.org/markup-compatibility/2006" xmlns:aink="http://schemas.microsoft.com/office/drawing/2016/ink" xmlns:am3d="http://schemas.microsoft.com/office/drawing/2017/model3d" xmlns:o="urn:schemas-microsoft-com:office:office" xmlns:r="http://schemas.openxmlformats.org/officeDocument/2006/relationships" xmlns:m="http://schemas.openxmlformats.org/officeDocument/2006/math" xmlns:v="urn:schemas-microsoft-com:vml" xmlns:wp14="http://schemas.microsoft.com/office/word/2010/wordprocessingDrawing" xmlns:wp="http://schemas.openxmlformats.org/drawingml/2006/wordprocessingDrawing" xmlns:w10="urn:schemas-microsoft-com:office:word" xmlns:w="http://schemas.openxmlformats.org/wordprocessingml/2006/main" xmlns:w14="http://schemas.microsoft.com/office/word/2010/wordml" xmlns:w15="http://schemas.microsoft.com/office/word/2012/wordml" xmlns:w16cid="http://schemas.microsoft.com/office/word/2016/wordml/cid" xmlns:w16se="http://schemas.microsoft.com/office/word/2015/wordml/symex" xmlns:wpg="http://schemas.microsoft.com/office/word/2010/wordprocessingGroup" xmlns:wpi="http://schemas.microsoft.com/office/word/2010/wordprocessingInk" xmlns:wne="http://schemas.microsoft.com/office/word/2006/wordml" xmlns:wps="http://schemas.microsoft.com/office/word/2010/wordprocessingShape" mc:Ignorable="w14 w15 w16se w16cid wp14">
   <w:body>
     <w:sdt>
       <w:sdtPr>
@@ -27,82 +27,69 @@
       </w:sdtEndPr>
       <w:sdtContent>
         <w:bookmarkStart w:id="0" w:name="_Hlk2344324" w:displacedByCustomXml="prev"/>
+        <w:bookmarkEnd w:id="0"/>
         <w:p>
           <w:pPr>
             <w:pStyle w:val="Title"/>
             <w:jc w:val="center"/>
             <w:rPr>
-              <w:sz w:val="80"/>
-              <w:szCs w:val="80"/>
+              <w:caps/>
+              <w:color w:val="4472C4" w:themeColor="accent1"/>
+              <w:sz w:val="72"/>
+              <w:szCs w:val="72"/>
             </w:rPr>
           </w:pPr>
-          <w:sdt>
-            <w:sdtPr>
-              <w:rPr>
-                <w:caps/>
-                <w:color w:val="4472C4" w:themeColor="accent1"/>
-                <w:sz w:val="72"/>
-                <w:szCs w:val="72"/>
-              </w:rPr>
-              <w:alias w:val="Title"/>
-              <w:tag w:val=""/>
-              <w:id w:val="1735040861"/>
-              <w:dataBinding w:prefixMappings="xmlns:ns0='http://purl.org/dc/elements/1.1/' xmlns:ns1='http://schemas.openxmlformats.org/package/2006/metadata/core-properties' " w:xpath="/ns1:coreProperties[1]/ns0:title[1]" w:storeItemID="{6C3C8BC8-F283-45AE-878A-BAB7291924A1}"/>
-              <w:text/>
-            </w:sdtPr>
-            <w:sdtContent>
-              <w:r>
-                <w:rPr>
-                  <w:caps/>
-                  <w:color w:val="4472C4" w:themeColor="accent1"/>
-                  <w:sz w:val="72"/>
-                  <w:szCs w:val="72"/>
-                </w:rPr>
-                <w:t xml:space="preserve">Cleckhuddersfax E-convenient store </w:t>
-              </w:r>
-            </w:sdtContent>
-          </w:sdt>
-          <w:bookmarkEnd w:id="0"/>
+          <w:r>
+            <w:rPr>
+              <w:caps/>
+              <w:color w:val="4472C4" w:themeColor="accent1"/>
+              <w:sz w:val="72"/>
+              <w:szCs w:val="72"/>
+            </w:rPr>
+            <w:t>CLECKHUDDERSFAX E-CONVENIENT STORE</w:t>
+          </w:r>
         </w:p>
-        <w:sdt>
-          <w:sdtPr>
-            <w:rPr>
-              <w:rFonts w:ascii="Times New Roman" w:hAnsi="Times New Roman" w:cs="Times New Roman"/>
-              <w:b/>
+        <w:p>
+          <w:pPr>
+            <w:pStyle w:val="Title"/>
+            <w:jc w:val="center"/>
+            <w:rPr>
+              <w:caps/>
+              <w:color w:val="4472C4" w:themeColor="accent1"/>
+              <w:sz w:val="72"/>
+              <w:szCs w:val="72"/>
+            </w:rPr>
+          </w:pPr>
+          <w:r>
+            <w:rPr>
+              <w:caps/>
+              <w:color w:val="4472C4" w:themeColor="accent1"/>
+              <w:sz w:val="72"/>
+              <w:szCs w:val="72"/>
+            </w:rPr>
+            <w:t>Group 3</w:t>
+          </w:r>
+          <w:r>
+            <w:rPr>
+              <w:caps/>
+              <w:color w:val="4472C4" w:themeColor="accent1"/>
+              <w:sz w:val="72"/>
+              <w:szCs w:val="72"/>
+            </w:rPr>
+            <w:t xml:space="preserve"> </w:t>
+          </w:r>
+        </w:p>
+        <w:p>
+          <w:pPr>
+            <w:pStyle w:val="Title"/>
+            <w:jc w:val="center"/>
+            <w:rPr>
               <w:color w:val="4472C4" w:themeColor="accent1"/>
               <w:sz w:val="40"/>
               <w:szCs w:val="40"/>
             </w:rPr>
-            <w:alias w:val="Subtitle"/>
-            <w:tag w:val=""/>
-            <w:id w:val="328029620"/>
-            <w:dataBinding w:prefixMappings="xmlns:ns0='http://purl.org/dc/elements/1.1/' xmlns:ns1='http://schemas.openxmlformats.org/package/2006/metadata/core-properties' " w:xpath="/ns1:coreProperties[1]/ns0:subject[1]" w:storeItemID="{6C3C8BC8-F283-45AE-878A-BAB7291924A1}"/>
-            <w:text/>
-          </w:sdtPr>
-          <w:sdtContent>
-            <w:p>
-              <w:pPr>
-                <w:pStyle w:val="NoSpacing"/>
-                <w:jc w:val="center"/>
-                <w:rPr>
-                  <w:color w:val="4472C4" w:themeColor="accent1"/>
-                  <w:sz w:val="40"/>
-                  <w:szCs w:val="40"/>
-                </w:rPr>
-              </w:pPr>
-              <w:r>
-                <w:rPr>
-                  <w:rFonts w:ascii="Times New Roman" w:hAnsi="Times New Roman" w:cs="Times New Roman"/>
-                  <w:b/>
-                  <w:color w:val="4472C4" w:themeColor="accent1"/>
-                  <w:sz w:val="40"/>
-                  <w:szCs w:val="40"/>
-                </w:rPr>
-                <w:t>Group 3</w:t>
-              </w:r>
-            </w:p>
-          </w:sdtContent>
-        </w:sdt>
+          </w:pPr>
+        </w:p>
         <w:p>
           <w:pPr>
             <w:pStyle w:val="NoSpacing"/>
@@ -152,83 +139,177 @@
               <w:szCs w:val="28"/>
               <w:u w:val="single"/>
             </w:rPr>
-            <w:t>Team Member</w:t>
-          </w:r>
-          <w:r>
-            <w:rPr>
-              <w:rFonts w:ascii="Times New Roman" w:hAnsi="Times New Roman" w:cs="Times New Roman"/>
-              <w:b/>
-              <w:i/>
-              <w:color w:val="4472C4" w:themeColor="accent1"/>
-              <w:sz w:val="28"/>
-              <w:szCs w:val="28"/>
-              <w:u w:val="single"/>
-            </w:rPr>
-            <w:t>s</w:t>
+            <w:t>Team Members</w:t>
           </w:r>
         </w:p>
         <w:p>
           <w:pPr>
             <w:jc w:val="center"/>
+            <w:rPr>
+              <w:rFonts w:ascii="Times New Roman" w:hAnsi="Times New Roman" w:cs="Times New Roman"/>
+              <w:b/>
+              <w:i/>
+              <w:color w:val="4472C4" w:themeColor="accent1"/>
+              <w:sz w:val="28"/>
+              <w:szCs w:val="28"/>
+              <w:u w:val="single"/>
+            </w:rPr>
           </w:pPr>
           <w:r>
+            <w:rPr>
+              <w:rFonts w:ascii="Times New Roman" w:hAnsi="Times New Roman" w:cs="Times New Roman"/>
+              <w:b/>
+              <w:i/>
+              <w:color w:val="4472C4" w:themeColor="accent1"/>
+              <w:sz w:val="28"/>
+              <w:szCs w:val="28"/>
+              <w:u w:val="single"/>
+            </w:rPr>
+            <w:t>Prasanna Shrestha</w:t>
+          </w:r>
+        </w:p>
+        <w:p>
+          <w:pPr>
+            <w:jc w:val="center"/>
+            <w:rPr>
+              <w:rFonts w:ascii="Times New Roman" w:hAnsi="Times New Roman" w:cs="Times New Roman"/>
+              <w:b/>
+              <w:i/>
+              <w:color w:val="4472C4" w:themeColor="accent1"/>
+              <w:sz w:val="28"/>
+              <w:szCs w:val="28"/>
+              <w:u w:val="single"/>
+            </w:rPr>
+          </w:pPr>
+          <w:r>
+            <w:rPr>
+              <w:rFonts w:ascii="Times New Roman" w:hAnsi="Times New Roman" w:cs="Times New Roman"/>
+              <w:b/>
+              <w:i/>
+              <w:color w:val="4472C4" w:themeColor="accent1"/>
+              <w:sz w:val="28"/>
+              <w:szCs w:val="28"/>
+              <w:u w:val="single"/>
+            </w:rPr>
+            <w:t>Sakriya Bajracharya</w:t>
+          </w:r>
+        </w:p>
+        <w:p>
+          <w:pPr>
+            <w:jc w:val="center"/>
+            <w:rPr>
+              <w:rFonts w:ascii="Times New Roman" w:hAnsi="Times New Roman" w:cs="Times New Roman"/>
+              <w:b/>
+              <w:i/>
+              <w:color w:val="4472C4" w:themeColor="accent1"/>
+              <w:sz w:val="28"/>
+              <w:szCs w:val="28"/>
+              <w:u w:val="single"/>
+            </w:rPr>
+          </w:pPr>
+          <w:r>
+            <w:rPr>
+              <w:rFonts w:ascii="Times New Roman" w:hAnsi="Times New Roman" w:cs="Times New Roman"/>
+              <w:b/>
+              <w:i/>
+              <w:color w:val="4472C4" w:themeColor="accent1"/>
+              <w:sz w:val="28"/>
+              <w:szCs w:val="28"/>
+              <w:u w:val="single"/>
+            </w:rPr>
             <w:t>Sujan Pariyar</w:t>
           </w:r>
         </w:p>
         <w:p>
           <w:pPr>
             <w:jc w:val="center"/>
+            <w:rPr>
+              <w:rFonts w:ascii="Times New Roman" w:hAnsi="Times New Roman" w:cs="Times New Roman"/>
+              <w:b/>
+              <w:i/>
+              <w:color w:val="4472C4" w:themeColor="accent1"/>
+              <w:sz w:val="28"/>
+              <w:szCs w:val="28"/>
+              <w:u w:val="single"/>
+            </w:rPr>
           </w:pPr>
+          <w:r>
+            <w:rPr>
+              <w:rFonts w:ascii="Times New Roman" w:hAnsi="Times New Roman" w:cs="Times New Roman"/>
+              <w:b/>
+              <w:i/>
+              <w:color w:val="4472C4" w:themeColor="accent1"/>
+              <w:sz w:val="28"/>
+              <w:szCs w:val="28"/>
+              <w:u w:val="single"/>
+            </w:rPr>
+            <w:t>Swastika Adhikari</w:t>
+          </w:r>
         </w:p>
         <w:p>
           <w:pPr>
             <w:jc w:val="center"/>
+            <w:rPr>
+              <w:rFonts w:ascii="Times New Roman" w:hAnsi="Times New Roman" w:cs="Times New Roman"/>
+              <w:b/>
+              <w:i/>
+              <w:color w:val="4472C4" w:themeColor="accent1"/>
+              <w:sz w:val="28"/>
+              <w:szCs w:val="28"/>
+              <w:u w:val="single"/>
+            </w:rPr>
           </w:pPr>
+          <w:r>
+            <w:rPr>
+              <w:rFonts w:ascii="Times New Roman" w:hAnsi="Times New Roman" w:cs="Times New Roman"/>
+              <w:b/>
+              <w:i/>
+              <w:color w:val="4472C4" w:themeColor="accent1"/>
+              <w:sz w:val="28"/>
+              <w:szCs w:val="28"/>
+              <w:u w:val="single"/>
+            </w:rPr>
+            <w:t>Utsav Sapkota</w:t>
+          </w:r>
+        </w:p>
+        <w:p>
+          <w:pPr>
+            <w:spacing w:after="160" w:line="259" w:lineRule="auto"/>
+            <w:rPr>
+              <w:rFonts w:ascii="Times New Roman" w:hAnsi="Times New Roman" w:cs="Times New Roman"/>
+              <w:b/>
+              <w:i/>
+              <w:color w:val="4472C4" w:themeColor="accent1"/>
+              <w:sz w:val="28"/>
+              <w:szCs w:val="28"/>
+              <w:u w:val="single"/>
+            </w:rPr>
+          </w:pPr>
+          <w:r>
+            <w:rPr>
+              <w:rFonts w:ascii="Times New Roman" w:hAnsi="Times New Roman" w:cs="Times New Roman"/>
+              <w:b/>
+              <w:i/>
+              <w:color w:val="4472C4" w:themeColor="accent1"/>
+              <w:sz w:val="28"/>
+              <w:szCs w:val="28"/>
+              <w:u w:val="single"/>
+            </w:rPr>
+            <w:br w:type="page"/>
+          </w:r>
         </w:p>
         <w:p>
           <w:pPr>
             <w:jc w:val="center"/>
-          </w:pPr>
-        </w:p>
-        <w:p>
-          <w:pPr>
-            <w:jc w:val="center"/>
-          </w:pPr>
-        </w:p>
-        <w:p>
-          <w:pPr>
-            <w:jc w:val="center"/>
-          </w:pPr>
-        </w:p>
-        <w:p/>
-        <w:p>
-          <w:pPr>
-            <w:jc w:val="center"/>
-          </w:pPr>
-        </w:p>
-        <w:p>
-          <w:pPr>
-            <w:jc w:val="center"/>
-          </w:pPr>
-        </w:p>
-        <w:p>
-          <w:pPr>
-            <w:jc w:val="center"/>
-          </w:pPr>
-        </w:p>
-        <w:p>
-          <w:pPr>
-            <w:jc w:val="center"/>
-          </w:pPr>
-        </w:p>
-        <w:p>
-          <w:pPr>
-            <w:jc w:val="center"/>
-          </w:pPr>
-        </w:p>
-        <w:p>
-          <w:pPr>
-            <w:jc w:val="center"/>
+            <w:rPr>
+              <w:rFonts w:ascii="Times New Roman" w:hAnsi="Times New Roman" w:cs="Times New Roman"/>
+              <w:b/>
+              <w:i/>
+              <w:color w:val="4472C4" w:themeColor="accent1"/>
+              <w:sz w:val="28"/>
+              <w:szCs w:val="28"/>
+              <w:u w:val="single"/>
+            </w:rPr>
           </w:pPr>
         </w:p>
       </w:sdtContent>
@@ -237,7 +318,7 @@
       <w:tblPr>
         <w:tblStyle w:val="TableGrid"/>
         <w:tblW w:w="9681" w:type="dxa"/>
-        <w:tblLook w:val="0000"/>
+        <w:tblLook w:val="0000" w:firstRow="0" w:lastRow="0" w:firstColumn="0" w:lastColumn="0" w:noHBand="0" w:noVBand="0"/>
       </w:tblPr>
       <w:tblGrid>
         <w:gridCol w:w="3447"/>
@@ -404,7 +485,6 @@
                 <w:sz w:val="28"/>
                 <w:szCs w:val="28"/>
               </w:rPr>
-              <w:lastRenderedPageBreak/>
               <w:t>Secondary role</w:t>
             </w:r>
           </w:p>
@@ -556,7 +636,7 @@
       <w:tblPr>
         <w:tblStyle w:val="TableGrid"/>
         <w:tblW w:w="9681" w:type="dxa"/>
-        <w:tblLook w:val="0000"/>
+        <w:tblLook w:val="0000" w:firstRow="0" w:lastRow="0" w:firstColumn="0" w:lastColumn="0" w:noHBand="0" w:noVBand="0"/>
       </w:tblPr>
       <w:tblGrid>
         <w:gridCol w:w="3421"/>
@@ -580,26 +660,6 @@
                 <w:szCs w:val="28"/>
               </w:rPr>
             </w:pPr>
-          </w:p>
-          <w:p>
-            <w:pPr>
-              <w:jc w:val="both"/>
-              <w:rPr>
-                <w:rFonts w:ascii="Times New Roman" w:hAnsi="Times New Roman" w:cs="Times New Roman"/>
-                <w:sz w:val="28"/>
-                <w:szCs w:val="28"/>
-              </w:rPr>
-            </w:pPr>
-          </w:p>
-          <w:p>
-            <w:pPr>
-              <w:jc w:val="both"/>
-              <w:rPr>
-                <w:rFonts w:ascii="Times New Roman" w:hAnsi="Times New Roman" w:cs="Times New Roman"/>
-                <w:sz w:val="28"/>
-                <w:szCs w:val="28"/>
-              </w:rPr>
-            </w:pPr>
             <w:r>
               <w:rPr>
                 <w:rFonts w:ascii="Times New Roman" w:hAnsi="Times New Roman" w:cs="Times New Roman"/>
@@ -644,7 +704,15 @@
                 <w:sz w:val="28"/>
                 <w:szCs w:val="28"/>
               </w:rPr>
-              <w:t>Yes,I do think these roles are an accurate description of my behaviour in team because in team we have to do the complex decision making for the success of the team project and I see myself confident and capable of making such decisions.</w:t>
+              <w:t>Yes, I</w:t>
+            </w:r>
+            <w:r>
+              <w:rPr>
+                <w:rFonts w:ascii="Times New Roman" w:hAnsi="Times New Roman" w:cs="Times New Roman"/>
+                <w:sz w:val="28"/>
+                <w:szCs w:val="28"/>
+              </w:rPr>
+              <w:t xml:space="preserve"> do think these roles are an accurate description of my behaviour in team because in team we have to do the complex decision making for the success of the team project and I see myself confident and capable of making such decisions.</w:t>
             </w:r>
           </w:p>
         </w:tc>
@@ -718,7 +786,15 @@
                 <w:sz w:val="28"/>
                 <w:szCs w:val="28"/>
               </w:rPr>
-              <w:t xml:space="preserve">Yes,there are some role </w:t>
+              <w:t>Yes, there</w:t>
+            </w:r>
+            <w:r>
+              <w:rPr>
+                <w:rFonts w:ascii="Times New Roman" w:hAnsi="Times New Roman" w:cs="Times New Roman"/>
+                <w:sz w:val="28"/>
+                <w:szCs w:val="28"/>
+              </w:rPr>
+              <w:t xml:space="preserve"> are some role </w:t>
             </w:r>
             <w:r>
               <w:rPr>
@@ -814,23 +890,13 @@
                 <w:szCs w:val="28"/>
               </w:rPr>
             </w:pPr>
-          </w:p>
-          <w:p>
-            <w:pPr>
-              <w:jc w:val="both"/>
-              <w:rPr>
-                <w:rFonts w:ascii="Times New Roman" w:hAnsi="Times New Roman" w:cs="Times New Roman"/>
-                <w:sz w:val="28"/>
-                <w:szCs w:val="28"/>
-              </w:rPr>
-            </w:pPr>
-            <w:r>
-              <w:rPr>
-                <w:rFonts w:ascii="Times New Roman" w:hAnsi="Times New Roman" w:cs="Times New Roman"/>
-                <w:sz w:val="28"/>
-                <w:szCs w:val="28"/>
-              </w:rPr>
-              <w:t xml:space="preserve">Considering your team working, how do you think you could improve your effectiveness in group work </w:t>
+            <w:r>
+              <w:rPr>
+                <w:rFonts w:ascii="Times New Roman" w:hAnsi="Times New Roman" w:cs="Times New Roman"/>
+                <w:sz w:val="28"/>
+                <w:szCs w:val="28"/>
+              </w:rPr>
+              <w:t xml:space="preserve">Considering your team working, how do you think you could improve your </w:t>
             </w:r>
             <w:r>
               <w:rPr>
@@ -839,7 +905,7 @@
                 <w:szCs w:val="28"/>
               </w:rPr>
               <w:lastRenderedPageBreak/>
-              <w:t>and in contributing to the success of teams that you work in?</w:t>
+              <w:t>effectiveness in group work and in contributing to the success of teams that you work in?</w:t>
             </w:r>
           </w:p>
         </w:tc>
@@ -877,7 +943,32 @@
                 <w:sz w:val="28"/>
                 <w:szCs w:val="28"/>
               </w:rPr>
-              <w:t>By communicating with the team and instant informing about the problems arised will improve my effectiveness in group work.</w:t>
+              <w:t xml:space="preserve">By communicating with the team and instant informing about the problems </w:t>
+            </w:r>
+            <w:r>
+              <w:rPr>
+                <w:rFonts w:ascii="Times New Roman" w:hAnsi="Times New Roman" w:cs="Times New Roman"/>
+                <w:sz w:val="28"/>
+                <w:szCs w:val="28"/>
+              </w:rPr>
+              <w:t>raised</w:t>
+            </w:r>
+            <w:r>
+              <w:rPr>
+                <w:rFonts w:ascii="Times New Roman" w:hAnsi="Times New Roman" w:cs="Times New Roman"/>
+                <w:sz w:val="28"/>
+                <w:szCs w:val="28"/>
+              </w:rPr>
+              <w:t xml:space="preserve"> will improve my effectiveness in </w:t>
+            </w:r>
+            <w:r>
+              <w:rPr>
+                <w:rFonts w:ascii="Times New Roman" w:hAnsi="Times New Roman" w:cs="Times New Roman"/>
+                <w:sz w:val="28"/>
+                <w:szCs w:val="28"/>
+              </w:rPr>
+              <w:lastRenderedPageBreak/>
+              <w:t>group work.</w:t>
             </w:r>
           </w:p>
         </w:tc>
@@ -952,7 +1043,25 @@
                 <w:sz w:val="28"/>
                 <w:szCs w:val="28"/>
               </w:rPr>
-              <w:t>Yes, somehow the results of this inventory are consistent with our work in the project but there are some lag which we will sort as soon as possible and achieve are goal and make our project a success.</w:t>
+              <w:t xml:space="preserve">Yes, somehow the results of this inventory are consistent with our work in the project but there </w:t>
+            </w:r>
+            <w:bookmarkStart w:id="1" w:name="_GoBack"/>
+            <w:bookmarkEnd w:id="1"/>
+            <w:r>
+              <w:rPr>
+                <w:rFonts w:ascii="Times New Roman" w:hAnsi="Times New Roman" w:cs="Times New Roman"/>
+                <w:sz w:val="28"/>
+                <w:szCs w:val="28"/>
+              </w:rPr>
+              <w:t>is</w:t>
+            </w:r>
+            <w:r>
+              <w:rPr>
+                <w:rFonts w:ascii="Times New Roman" w:hAnsi="Times New Roman" w:cs="Times New Roman"/>
+                <w:sz w:val="28"/>
+                <w:szCs w:val="28"/>
+              </w:rPr>
+              <w:t xml:space="preserve"> some lag which we will sort as soon as possible and achieve are goal and make our project a success.</w:t>
             </w:r>
           </w:p>
         </w:tc>
@@ -1058,7 +1167,23 @@
                 <w:sz w:val="28"/>
                 <w:szCs w:val="28"/>
               </w:rPr>
-              <w:t>. I will provide the requiristies and will be confident, punctual, well-dressed during the group presentations.</w:t>
+              <w:t>. I will provide the requisi</w:t>
+            </w:r>
+            <w:r>
+              <w:rPr>
+                <w:rFonts w:ascii="Times New Roman" w:hAnsi="Times New Roman" w:cs="Times New Roman"/>
+                <w:sz w:val="28"/>
+                <w:szCs w:val="28"/>
+              </w:rPr>
+              <w:t>t</w:t>
+            </w:r>
+            <w:r>
+              <w:rPr>
+                <w:rFonts w:ascii="Times New Roman" w:hAnsi="Times New Roman" w:cs="Times New Roman"/>
+                <w:sz w:val="28"/>
+                <w:szCs w:val="28"/>
+              </w:rPr>
+              <w:t>es and will be confident, punctual, well-dressed during the group presentations.</w:t>
             </w:r>
           </w:p>
         </w:tc>
@@ -1071,8 +1196,6 @@
           <w:rFonts w:ascii="Times New Roman" w:hAnsi="Times New Roman" w:cs="Times New Roman"/>
         </w:rPr>
       </w:pPr>
-      <w:bookmarkStart w:id="1" w:name="_GoBack"/>
-      <w:bookmarkEnd w:id="1"/>
     </w:p>
     <w:p>
       <w:pPr>
@@ -1098,8 +1221,8 @@
 </file>
 
 <file path=word/endnotes.xml><?xml version="1.0" encoding="utf-8"?>
-<w:endnotes xmlns:ve="http://schemas.openxmlformats.org/markup-compatibility/2006" xmlns:o="urn:schemas-microsoft-com:office:office" xmlns:r="http://schemas.openxmlformats.org/officeDocument/2006/relationships" xmlns:m="http://schemas.openxmlformats.org/officeDocument/2006/math" xmlns:v="urn:schemas-microsoft-com:vml" xmlns:wp="http://schemas.openxmlformats.org/drawingml/2006/wordprocessingDrawing" xmlns:w10="urn:schemas-microsoft-com:office:word" xmlns:w="http://schemas.openxmlformats.org/wordprocessingml/2006/main" xmlns:wne="http://schemas.microsoft.com/office/word/2006/wordml">
-  <w:endnote w:type="separator" w:id="0">
+<w:endnotes xmlns:wpc="http://schemas.microsoft.com/office/word/2010/wordprocessingCanvas" xmlns:cx="http://schemas.microsoft.com/office/drawing/2014/chartex" xmlns:cx1="http://schemas.microsoft.com/office/drawing/2015/9/8/chartex" xmlns:cx2="http://schemas.microsoft.com/office/drawing/2015/10/21/chartex" xmlns:cx3="http://schemas.microsoft.com/office/drawing/2016/5/9/chartex" xmlns:cx4="http://schemas.microsoft.com/office/drawing/2016/5/10/chartex" xmlns:cx5="http://schemas.microsoft.com/office/drawing/2016/5/11/chartex" xmlns:cx6="http://schemas.microsoft.com/office/drawing/2016/5/12/chartex" xmlns:cx7="http://schemas.microsoft.com/office/drawing/2016/5/13/chartex" xmlns:cx8="http://schemas.microsoft.com/office/drawing/2016/5/14/chartex" xmlns:mc="http://schemas.openxmlformats.org/markup-compatibility/2006" xmlns:aink="http://schemas.microsoft.com/office/drawing/2016/ink" xmlns:am3d="http://schemas.microsoft.com/office/drawing/2017/model3d" xmlns:o="urn:schemas-microsoft-com:office:office" xmlns:r="http://schemas.openxmlformats.org/officeDocument/2006/relationships" xmlns:m="http://schemas.openxmlformats.org/officeDocument/2006/math" xmlns:v="urn:schemas-microsoft-com:vml" xmlns:wp14="http://schemas.microsoft.com/office/word/2010/wordprocessingDrawing" xmlns:wp="http://schemas.openxmlformats.org/drawingml/2006/wordprocessingDrawing" xmlns:w10="urn:schemas-microsoft-com:office:word" xmlns:w="http://schemas.openxmlformats.org/wordprocessingml/2006/main" xmlns:w14="http://schemas.microsoft.com/office/word/2010/wordml" xmlns:w15="http://schemas.microsoft.com/office/word/2012/wordml" xmlns:w16cid="http://schemas.microsoft.com/office/word/2016/wordml/cid" xmlns:w16se="http://schemas.microsoft.com/office/word/2015/wordml/symex" xmlns:wpg="http://schemas.microsoft.com/office/word/2010/wordprocessingGroup" xmlns:wpi="http://schemas.microsoft.com/office/word/2010/wordprocessingInk" xmlns:wne="http://schemas.microsoft.com/office/word/2006/wordml" xmlns:wps="http://schemas.microsoft.com/office/word/2010/wordprocessingShape" mc:Ignorable="w14 w15 w16se w16cid wp14">
+  <w:endnote w:type="separator" w:id="-1">
     <w:p>
       <w:pPr>
         <w:spacing w:after="0" w:line="240" w:lineRule="auto"/>
@@ -1109,7 +1232,7 @@
       </w:r>
     </w:p>
   </w:endnote>
-  <w:endnote w:type="continuationSeparator" w:id="1">
+  <w:endnote w:type="continuationSeparator" w:id="0">
     <w:p>
       <w:pPr>
         <w:spacing w:after="0" w:line="240" w:lineRule="auto"/>
@@ -1123,7 +1246,7 @@
 </file>
 
 <file path=word/footer1.xml><?xml version="1.0" encoding="utf-8"?>
-<w:ftr xmlns:ve="http://schemas.openxmlformats.org/markup-compatibility/2006" xmlns:o="urn:schemas-microsoft-com:office:office" xmlns:r="http://schemas.openxmlformats.org/officeDocument/2006/relationships" xmlns:m="http://schemas.openxmlformats.org/officeDocument/2006/math" xmlns:v="urn:schemas-microsoft-com:vml" xmlns:wp="http://schemas.openxmlformats.org/drawingml/2006/wordprocessingDrawing" xmlns:w10="urn:schemas-microsoft-com:office:word" xmlns:w="http://schemas.openxmlformats.org/wordprocessingml/2006/main" xmlns:wne="http://schemas.microsoft.com/office/word/2006/wordml">
+<w:ftr xmlns:wpc="http://schemas.microsoft.com/office/word/2010/wordprocessingCanvas" xmlns:cx="http://schemas.microsoft.com/office/drawing/2014/chartex" xmlns:cx1="http://schemas.microsoft.com/office/drawing/2015/9/8/chartex" xmlns:cx2="http://schemas.microsoft.com/office/drawing/2015/10/21/chartex" xmlns:cx3="http://schemas.microsoft.com/office/drawing/2016/5/9/chartex" xmlns:cx4="http://schemas.microsoft.com/office/drawing/2016/5/10/chartex" xmlns:cx5="http://schemas.microsoft.com/office/drawing/2016/5/11/chartex" xmlns:cx6="http://schemas.microsoft.com/office/drawing/2016/5/12/chartex" xmlns:cx7="http://schemas.microsoft.com/office/drawing/2016/5/13/chartex" xmlns:cx8="http://schemas.microsoft.com/office/drawing/2016/5/14/chartex" xmlns:mc="http://schemas.openxmlformats.org/markup-compatibility/2006" xmlns:aink="http://schemas.microsoft.com/office/drawing/2016/ink" xmlns:am3d="http://schemas.microsoft.com/office/drawing/2017/model3d" xmlns:o="urn:schemas-microsoft-com:office:office" xmlns:r="http://schemas.openxmlformats.org/officeDocument/2006/relationships" xmlns:m="http://schemas.openxmlformats.org/officeDocument/2006/math" xmlns:v="urn:schemas-microsoft-com:vml" xmlns:wp14="http://schemas.microsoft.com/office/word/2010/wordprocessingDrawing" xmlns:wp="http://schemas.openxmlformats.org/drawingml/2006/wordprocessingDrawing" xmlns:w10="urn:schemas-microsoft-com:office:word" xmlns:w="http://schemas.openxmlformats.org/wordprocessingml/2006/main" xmlns:w14="http://schemas.microsoft.com/office/word/2010/wordml" xmlns:w15="http://schemas.microsoft.com/office/word/2012/wordml" xmlns:w16cid="http://schemas.microsoft.com/office/word/2016/wordml/cid" xmlns:w16se="http://schemas.microsoft.com/office/word/2015/wordml/symex" xmlns:wpg="http://schemas.microsoft.com/office/word/2010/wordprocessingGroup" xmlns:wpi="http://schemas.microsoft.com/office/word/2010/wordprocessingInk" xmlns:wne="http://schemas.microsoft.com/office/word/2006/wordml" xmlns:wps="http://schemas.microsoft.com/office/word/2010/wordprocessingShape" mc:Ignorable="w14 w15 w16se w16cid wp14">
   <w:sdt>
     <w:sdtPr>
       <w:id w:val="652417486"/>
@@ -1143,14 +1266,27 @@
           <w:pStyle w:val="Footer"/>
           <w:jc w:val="right"/>
         </w:pPr>
-        <w:fldSimple w:instr=" PAGE   \* MERGEFORMAT ">
-          <w:r>
-            <w:rPr>
-              <w:noProof/>
-            </w:rPr>
-            <w:t>1</w:t>
-          </w:r>
-        </w:fldSimple>
+        <w:r>
+          <w:fldChar w:fldCharType="begin"/>
+        </w:r>
+        <w:r>
+          <w:instrText xml:space="preserve"> PAGE   \* MERGEFORMAT </w:instrText>
+        </w:r>
+        <w:r>
+          <w:fldChar w:fldCharType="separate"/>
+        </w:r>
+        <w:r>
+          <w:rPr>
+            <w:noProof/>
+          </w:rPr>
+          <w:t>1</w:t>
+        </w:r>
+        <w:r>
+          <w:rPr>
+            <w:noProof/>
+          </w:rPr>
+          <w:fldChar w:fldCharType="end"/>
+        </w:r>
       </w:p>
     </w:sdtContent>
   </w:sdt>
@@ -1163,8 +1299,8 @@
 </file>
 
 <file path=word/footnotes.xml><?xml version="1.0" encoding="utf-8"?>
-<w:footnotes xmlns:ve="http://schemas.openxmlformats.org/markup-compatibility/2006" xmlns:o="urn:schemas-microsoft-com:office:office" xmlns:r="http://schemas.openxmlformats.org/officeDocument/2006/relationships" xmlns:m="http://schemas.openxmlformats.org/officeDocument/2006/math" xmlns:v="urn:schemas-microsoft-com:vml" xmlns:wp="http://schemas.openxmlformats.org/drawingml/2006/wordprocessingDrawing" xmlns:w10="urn:schemas-microsoft-com:office:word" xmlns:w="http://schemas.openxmlformats.org/wordprocessingml/2006/main" xmlns:wne="http://schemas.microsoft.com/office/word/2006/wordml">
-  <w:footnote w:type="separator" w:id="0">
+<w:footnotes xmlns:wpc="http://schemas.microsoft.com/office/word/2010/wordprocessingCanvas" xmlns:cx="http://schemas.microsoft.com/office/drawing/2014/chartex" xmlns:cx1="http://schemas.microsoft.com/office/drawing/2015/9/8/chartex" xmlns:cx2="http://schemas.microsoft.com/office/drawing/2015/10/21/chartex" xmlns:cx3="http://schemas.microsoft.com/office/drawing/2016/5/9/chartex" xmlns:cx4="http://schemas.microsoft.com/office/drawing/2016/5/10/chartex" xmlns:cx5="http://schemas.microsoft.com/office/drawing/2016/5/11/chartex" xmlns:cx6="http://schemas.microsoft.com/office/drawing/2016/5/12/chartex" xmlns:cx7="http://schemas.microsoft.com/office/drawing/2016/5/13/chartex" xmlns:cx8="http://schemas.microsoft.com/office/drawing/2016/5/14/chartex" xmlns:mc="http://schemas.openxmlformats.org/markup-compatibility/2006" xmlns:aink="http://schemas.microsoft.com/office/drawing/2016/ink" xmlns:am3d="http://schemas.microsoft.com/office/drawing/2017/model3d" xmlns:o="urn:schemas-microsoft-com:office:office" xmlns:r="http://schemas.openxmlformats.org/officeDocument/2006/relationships" xmlns:m="http://schemas.openxmlformats.org/officeDocument/2006/math" xmlns:v="urn:schemas-microsoft-com:vml" xmlns:wp14="http://schemas.microsoft.com/office/word/2010/wordprocessingDrawing" xmlns:wp="http://schemas.openxmlformats.org/drawingml/2006/wordprocessingDrawing" xmlns:w10="urn:schemas-microsoft-com:office:word" xmlns:w="http://schemas.openxmlformats.org/wordprocessingml/2006/main" xmlns:w14="http://schemas.microsoft.com/office/word/2010/wordml" xmlns:w15="http://schemas.microsoft.com/office/word/2012/wordml" xmlns:w16cid="http://schemas.microsoft.com/office/word/2016/wordml/cid" xmlns:w16se="http://schemas.microsoft.com/office/word/2015/wordml/symex" xmlns:wpg="http://schemas.microsoft.com/office/word/2010/wordprocessingGroup" xmlns:wpi="http://schemas.microsoft.com/office/word/2010/wordprocessingInk" xmlns:wne="http://schemas.microsoft.com/office/word/2006/wordml" xmlns:wps="http://schemas.microsoft.com/office/word/2010/wordprocessingShape" mc:Ignorable="w14 w15 w16se w16cid wp14">
+  <w:footnote w:type="separator" w:id="-1">
     <w:p>
       <w:pPr>
         <w:spacing w:after="0" w:line="240" w:lineRule="auto"/>
@@ -1174,7 +1310,7 @@
       </w:r>
     </w:p>
   </w:footnote>
-  <w:footnote w:type="continuationSeparator" w:id="1">
+  <w:footnote w:type="continuationSeparator" w:id="0">
     <w:p>
       <w:pPr>
         <w:spacing w:after="0" w:line="240" w:lineRule="auto"/>
@@ -1188,7 +1324,7 @@
 </file>
 
 <file path=word/header1.xml><?xml version="1.0" encoding="utf-8"?>
-<w:hdr xmlns:ve="http://schemas.openxmlformats.org/markup-compatibility/2006" xmlns:o="urn:schemas-microsoft-com:office:office" xmlns:r="http://schemas.openxmlformats.org/officeDocument/2006/relationships" xmlns:m="http://schemas.openxmlformats.org/officeDocument/2006/math" xmlns:v="urn:schemas-microsoft-com:vml" xmlns:wp="http://schemas.openxmlformats.org/drawingml/2006/wordprocessingDrawing" xmlns:w10="urn:schemas-microsoft-com:office:word" xmlns:w="http://schemas.openxmlformats.org/wordprocessingml/2006/main" xmlns:wne="http://schemas.microsoft.com/office/word/2006/wordml">
+<w:hdr xmlns:wpc="http://schemas.microsoft.com/office/word/2010/wordprocessingCanvas" xmlns:cx="http://schemas.microsoft.com/office/drawing/2014/chartex" xmlns:cx1="http://schemas.microsoft.com/office/drawing/2015/9/8/chartex" xmlns:cx2="http://schemas.microsoft.com/office/drawing/2015/10/21/chartex" xmlns:cx3="http://schemas.microsoft.com/office/drawing/2016/5/9/chartex" xmlns:cx4="http://schemas.microsoft.com/office/drawing/2016/5/10/chartex" xmlns:cx5="http://schemas.microsoft.com/office/drawing/2016/5/11/chartex" xmlns:cx6="http://schemas.microsoft.com/office/drawing/2016/5/12/chartex" xmlns:cx7="http://schemas.microsoft.com/office/drawing/2016/5/13/chartex" xmlns:cx8="http://schemas.microsoft.com/office/drawing/2016/5/14/chartex" xmlns:mc="http://schemas.openxmlformats.org/markup-compatibility/2006" xmlns:aink="http://schemas.microsoft.com/office/drawing/2016/ink" xmlns:am3d="http://schemas.microsoft.com/office/drawing/2017/model3d" xmlns:o="urn:schemas-microsoft-com:office:office" xmlns:r="http://schemas.openxmlformats.org/officeDocument/2006/relationships" xmlns:m="http://schemas.openxmlformats.org/officeDocument/2006/math" xmlns:v="urn:schemas-microsoft-com:vml" xmlns:wp14="http://schemas.microsoft.com/office/word/2010/wordprocessingDrawing" xmlns:wp="http://schemas.openxmlformats.org/drawingml/2006/wordprocessingDrawing" xmlns:w10="urn:schemas-microsoft-com:office:word" xmlns:w="http://schemas.openxmlformats.org/wordprocessingml/2006/main" xmlns:w14="http://schemas.microsoft.com/office/word/2010/wordml" xmlns:w15="http://schemas.microsoft.com/office/word/2012/wordml" xmlns:w16cid="http://schemas.microsoft.com/office/word/2016/wordml/cid" xmlns:w16se="http://schemas.microsoft.com/office/word/2015/wordml/symex" xmlns:wpg="http://schemas.microsoft.com/office/word/2010/wordprocessingGroup" xmlns:wpi="http://schemas.microsoft.com/office/word/2010/wordprocessingInk" xmlns:wne="http://schemas.microsoft.com/office/word/2006/wordml" xmlns:wps="http://schemas.microsoft.com/office/word/2010/wordprocessingShape" mc:Ignorable="w14 w15 w16se w16cid wp14">
   <w:p>
     <w:pPr>
       <w:pStyle w:val="Header"/>
@@ -1203,7 +1339,7 @@
 </file>
 
 <file path=word/styles.xml><?xml version="1.0" encoding="utf-8"?>
-<w:styles xmlns:r="http://schemas.openxmlformats.org/officeDocument/2006/relationships" xmlns:w="http://schemas.openxmlformats.org/wordprocessingml/2006/main">
+<w:styles xmlns:mc="http://schemas.openxmlformats.org/markup-compatibility/2006" xmlns:r="http://schemas.openxmlformats.org/officeDocument/2006/relationships" xmlns:w="http://schemas.openxmlformats.org/wordprocessingml/2006/main" xmlns:w14="http://schemas.microsoft.com/office/word/2010/wordml" xmlns:w15="http://schemas.microsoft.com/office/word/2012/wordml" xmlns:w16cid="http://schemas.microsoft.com/office/word/2016/wordml/cid" xmlns:w16se="http://schemas.microsoft.com/office/word/2015/wordml/symex" mc:Ignorable="w14 w15 w16se w16cid">
   <w:docDefaults>
     <w:rPrDefault>
       <w:rPr>
@@ -1219,144 +1355,383 @@
       </w:pPr>
     </w:pPrDefault>
   </w:docDefaults>
-  <w:latentStyles w:defLockedState="0" w:defUIPriority="99" w:defSemiHidden="1" w:defUnhideWhenUsed="1" w:defQFormat="0" w:count="267">
-    <w:lsdException w:name="Normal" w:semiHidden="0" w:uiPriority="0" w:unhideWhenUsed="0" w:qFormat="1"/>
-    <w:lsdException w:name="heading 1" w:semiHidden="0" w:uiPriority="9" w:unhideWhenUsed="0" w:qFormat="1"/>
-    <w:lsdException w:name="heading 2" w:uiPriority="9" w:qFormat="1"/>
-    <w:lsdException w:name="heading 3" w:uiPriority="9" w:qFormat="1"/>
-    <w:lsdException w:name="heading 4" w:uiPriority="9" w:qFormat="1"/>
-    <w:lsdException w:name="heading 5" w:uiPriority="9" w:qFormat="1"/>
-    <w:lsdException w:name="heading 6" w:uiPriority="9" w:qFormat="1"/>
-    <w:lsdException w:name="heading 7" w:uiPriority="9" w:qFormat="1"/>
-    <w:lsdException w:name="heading 8" w:uiPriority="9" w:qFormat="1"/>
-    <w:lsdException w:name="heading 9" w:uiPriority="9" w:qFormat="1"/>
-    <w:lsdException w:name="toc 1" w:uiPriority="39"/>
-    <w:lsdException w:name="toc 2" w:uiPriority="39"/>
-    <w:lsdException w:name="toc 3" w:uiPriority="39"/>
-    <w:lsdException w:name="toc 4" w:uiPriority="39"/>
-    <w:lsdException w:name="toc 5" w:uiPriority="39"/>
-    <w:lsdException w:name="toc 6" w:uiPriority="39"/>
-    <w:lsdException w:name="toc 7" w:uiPriority="39"/>
-    <w:lsdException w:name="toc 8" w:uiPriority="39"/>
-    <w:lsdException w:name="toc 9" w:uiPriority="39"/>
-    <w:lsdException w:name="caption" w:uiPriority="35" w:qFormat="1"/>
-    <w:lsdException w:name="Title" w:semiHidden="0" w:uiPriority="10" w:unhideWhenUsed="0" w:qFormat="1"/>
-    <w:lsdException w:name="Default Paragraph Font" w:uiPriority="1"/>
-    <w:lsdException w:name="Subtitle" w:semiHidden="0" w:uiPriority="11" w:unhideWhenUsed="0" w:qFormat="1"/>
-    <w:lsdException w:name="Strong" w:semiHidden="0" w:uiPriority="22" w:unhideWhenUsed="0" w:qFormat="1"/>
-    <w:lsdException w:name="Emphasis" w:semiHidden="0" w:uiPriority="20" w:unhideWhenUsed="0" w:qFormat="1"/>
-    <w:lsdException w:name="Table Grid" w:semiHidden="0" w:uiPriority="59" w:unhideWhenUsed="0"/>
-    <w:lsdException w:name="Placeholder Text" w:unhideWhenUsed="0"/>
-    <w:lsdException w:name="No Spacing" w:semiHidden="0" w:uiPriority="1" w:unhideWhenUsed="0" w:qFormat="1"/>
-    <w:lsdException w:name="Light Shading" w:semiHidden="0" w:uiPriority="60" w:unhideWhenUsed="0"/>
-    <w:lsdException w:name="Light List" w:semiHidden="0" w:uiPriority="61" w:unhideWhenUsed="0"/>
-    <w:lsdException w:name="Light Grid" w:semiHidden="0" w:uiPriority="62" w:unhideWhenUsed="0"/>
-    <w:lsdException w:name="Medium Shading 1" w:semiHidden="0" w:uiPriority="63" w:unhideWhenUsed="0"/>
-    <w:lsdException w:name="Medium Shading 2" w:semiHidden="0" w:uiPriority="64" w:unhideWhenUsed="0"/>
-    <w:lsdException w:name="Medium List 1" w:semiHidden="0" w:uiPriority="65" w:unhideWhenUsed="0"/>
-    <w:lsdException w:name="Medium List 2" w:semiHidden="0" w:uiPriority="66" w:unhideWhenUsed="0"/>
-    <w:lsdException w:name="Medium Grid 1" w:semiHidden="0" w:uiPriority="67" w:unhideWhenUsed="0"/>
-    <w:lsdException w:name="Medium Grid 2" w:semiHidden="0" w:uiPriority="68" w:unhideWhenUsed="0"/>
-    <w:lsdException w:name="Medium Grid 3" w:semiHidden="0" w:uiPriority="69" w:unhideWhenUsed="0"/>
-    <w:lsdException w:name="Dark List" w:semiHidden="0" w:uiPriority="70" w:unhideWhenUsed="0"/>
-    <w:lsdException w:name="Colorful Shading" w:semiHidden="0" w:uiPriority="71" w:unhideWhenUsed="0"/>
-    <w:lsdException w:name="Colorful List" w:semiHidden="0" w:uiPriority="72" w:unhideWhenUsed="0"/>
-    <w:lsdException w:name="Colorful Grid" w:semiHidden="0" w:uiPriority="73" w:unhideWhenUsed="0"/>
-    <w:lsdException w:name="Light Shading Accent 1" w:semiHidden="0" w:uiPriority="60" w:unhideWhenUsed="0"/>
-    <w:lsdException w:name="Light List Accent 1" w:semiHidden="0" w:uiPriority="61" w:unhideWhenUsed="0"/>
-    <w:lsdException w:name="Light Grid Accent 1" w:semiHidden="0" w:uiPriority="62" w:unhideWhenUsed="0"/>
-    <w:lsdException w:name="Medium Shading 1 Accent 1" w:semiHidden="0" w:uiPriority="63" w:unhideWhenUsed="0"/>
-    <w:lsdException w:name="Medium Shading 2 Accent 1" w:semiHidden="0" w:uiPriority="64" w:unhideWhenUsed="0"/>
-    <w:lsdException w:name="Medium List 1 Accent 1" w:semiHidden="0" w:uiPriority="65" w:unhideWhenUsed="0"/>
-    <w:lsdException w:name="Revision" w:unhideWhenUsed="0"/>
-    <w:lsdException w:name="List Paragraph" w:semiHidden="0" w:uiPriority="34" w:unhideWhenUsed="0" w:qFormat="1"/>
-    <w:lsdException w:name="Quote" w:semiHidden="0" w:uiPriority="29" w:unhideWhenUsed="0" w:qFormat="1"/>
-    <w:lsdException w:name="Intense Quote" w:semiHidden="0" w:uiPriority="30" w:unhideWhenUsed="0" w:qFormat="1"/>
-    <w:lsdException w:name="Medium List 2 Accent 1" w:semiHidden="0" w:uiPriority="66" w:unhideWhenUsed="0"/>
-    <w:lsdException w:name="Medium Grid 1 Accent 1" w:semiHidden="0" w:uiPriority="67" w:unhideWhenUsed="0"/>
-    <w:lsdException w:name="Medium Grid 2 Accent 1" w:semiHidden="0" w:uiPriority="68" w:unhideWhenUsed="0"/>
-    <w:lsdException w:name="Medium Grid 3 Accent 1" w:semiHidden="0" w:uiPriority="69" w:unhideWhenUsed="0"/>
-    <w:lsdException w:name="Dark List Accent 1" w:semiHidden="0" w:uiPriority="70" w:unhideWhenUsed="0"/>
-    <w:lsdException w:name="Colorful Shading Accent 1" w:semiHidden="0" w:uiPriority="71" w:unhideWhenUsed="0"/>
-    <w:lsdException w:name="Colorful List Accent 1" w:semiHidden="0" w:uiPriority="72" w:unhideWhenUsed="0"/>
-    <w:lsdException w:name="Colorful Grid Accent 1" w:semiHidden="0" w:uiPriority="73" w:unhideWhenUsed="0"/>
-    <w:lsdException w:name="Light Shading Accent 2" w:semiHidden="0" w:uiPriority="60" w:unhideWhenUsed="0"/>
-    <w:lsdException w:name="Light List Accent 2" w:semiHidden="0" w:uiPriority="61" w:unhideWhenUsed="0"/>
-    <w:lsdException w:name="Light Grid Accent 2" w:semiHidden="0" w:uiPriority="62" w:unhideWhenUsed="0"/>
-    <w:lsdException w:name="Medium Shading 1 Accent 2" w:semiHidden="0" w:uiPriority="63" w:unhideWhenUsed="0"/>
-    <w:lsdException w:name="Medium Shading 2 Accent 2" w:semiHidden="0" w:uiPriority="64" w:unhideWhenUsed="0"/>
-    <w:lsdException w:name="Medium List 1 Accent 2" w:semiHidden="0" w:uiPriority="65" w:unhideWhenUsed="0"/>
-    <w:lsdException w:name="Medium List 2 Accent 2" w:semiHidden="0" w:uiPriority="66" w:unhideWhenUsed="0"/>
-    <w:lsdException w:name="Medium Grid 1 Accent 2" w:semiHidden="0" w:uiPriority="67" w:unhideWhenUsed="0"/>
-    <w:lsdException w:name="Medium Grid 2 Accent 2" w:semiHidden="0" w:uiPriority="68" w:unhideWhenUsed="0"/>
-    <w:lsdException w:name="Medium Grid 3 Accent 2" w:semiHidden="0" w:uiPriority="69" w:unhideWhenUsed="0"/>
-    <w:lsdException w:name="Dark List Accent 2" w:semiHidden="0" w:uiPriority="70" w:unhideWhenUsed="0"/>
-    <w:lsdException w:name="Colorful Shading Accent 2" w:semiHidden="0" w:uiPriority="71" w:unhideWhenUsed="0"/>
-    <w:lsdException w:name="Colorful List Accent 2" w:semiHidden="0" w:uiPriority="72" w:unhideWhenUsed="0"/>
-    <w:lsdException w:name="Colorful Grid Accent 2" w:semiHidden="0" w:uiPriority="73" w:unhideWhenUsed="0"/>
-    <w:lsdException w:name="Light Shading Accent 3" w:semiHidden="0" w:uiPriority="60" w:unhideWhenUsed="0"/>
-    <w:lsdException w:name="Light List Accent 3" w:semiHidden="0" w:uiPriority="61" w:unhideWhenUsed="0"/>
-    <w:lsdException w:name="Light Grid Accent 3" w:semiHidden="0" w:uiPriority="62" w:unhideWhenUsed="0"/>
-    <w:lsdException w:name="Medium Shading 1 Accent 3" w:semiHidden="0" w:uiPriority="63" w:unhideWhenUsed="0"/>
-    <w:lsdException w:name="Medium Shading 2 Accent 3" w:semiHidden="0" w:uiPriority="64" w:unhideWhenUsed="0"/>
-    <w:lsdException w:name="Medium List 1 Accent 3" w:semiHidden="0" w:uiPriority="65" w:unhideWhenUsed="0"/>
-    <w:lsdException w:name="Medium List 2 Accent 3" w:semiHidden="0" w:uiPriority="66" w:unhideWhenUsed="0"/>
-    <w:lsdException w:name="Medium Grid 1 Accent 3" w:semiHidden="0" w:uiPriority="67" w:unhideWhenUsed="0"/>
-    <w:lsdException w:name="Medium Grid 2 Accent 3" w:semiHidden="0" w:uiPriority="68" w:unhideWhenUsed="0"/>
-    <w:lsdException w:name="Medium Grid 3 Accent 3" w:semiHidden="0" w:uiPriority="69" w:unhideWhenUsed="0"/>
-    <w:lsdException w:name="Dark List Accent 3" w:semiHidden="0" w:uiPriority="70" w:unhideWhenUsed="0"/>
-    <w:lsdException w:name="Colorful Shading Accent 3" w:semiHidden="0" w:uiPriority="71" w:unhideWhenUsed="0"/>
-    <w:lsdException w:name="Colorful List Accent 3" w:semiHidden="0" w:uiPriority="72" w:unhideWhenUsed="0"/>
-    <w:lsdException w:name="Colorful Grid Accent 3" w:semiHidden="0" w:uiPriority="73" w:unhideWhenUsed="0"/>
-    <w:lsdException w:name="Light Shading Accent 4" w:semiHidden="0" w:uiPriority="60" w:unhideWhenUsed="0"/>
-    <w:lsdException w:name="Light List Accent 4" w:semiHidden="0" w:uiPriority="61" w:unhideWhenUsed="0"/>
-    <w:lsdException w:name="Light Grid Accent 4" w:semiHidden="0" w:uiPriority="62" w:unhideWhenUsed="0"/>
-    <w:lsdException w:name="Medium Shading 1 Accent 4" w:semiHidden="0" w:uiPriority="63" w:unhideWhenUsed="0"/>
-    <w:lsdException w:name="Medium Shading 2 Accent 4" w:semiHidden="0" w:uiPriority="64" w:unhideWhenUsed="0"/>
-    <w:lsdException w:name="Medium List 1 Accent 4" w:semiHidden="0" w:uiPriority="65" w:unhideWhenUsed="0"/>
-    <w:lsdException w:name="Medium List 2 Accent 4" w:semiHidden="0" w:uiPriority="66" w:unhideWhenUsed="0"/>
-    <w:lsdException w:name="Medium Grid 1 Accent 4" w:semiHidden="0" w:uiPriority="67" w:unhideWhenUsed="0"/>
-    <w:lsdException w:name="Medium Grid 2 Accent 4" w:semiHidden="0" w:uiPriority="68" w:unhideWhenUsed="0"/>
-    <w:lsdException w:name="Medium Grid 3 Accent 4" w:semiHidden="0" w:uiPriority="69" w:unhideWhenUsed="0"/>
-    <w:lsdException w:name="Dark List Accent 4" w:semiHidden="0" w:uiPriority="70" w:unhideWhenUsed="0"/>
-    <w:lsdException w:name="Colorful Shading Accent 4" w:semiHidden="0" w:uiPriority="71" w:unhideWhenUsed="0"/>
-    <w:lsdException w:name="Colorful List Accent 4" w:semiHidden="0" w:uiPriority="72" w:unhideWhenUsed="0"/>
-    <w:lsdException w:name="Colorful Grid Accent 4" w:semiHidden="0" w:uiPriority="73" w:unhideWhenUsed="0"/>
-    <w:lsdException w:name="Light Shading Accent 5" w:semiHidden="0" w:uiPriority="60" w:unhideWhenUsed="0"/>
-    <w:lsdException w:name="Light List Accent 5" w:semiHidden="0" w:uiPriority="61" w:unhideWhenUsed="0"/>
-    <w:lsdException w:name="Light Grid Accent 5" w:semiHidden="0" w:uiPriority="62" w:unhideWhenUsed="0"/>
-    <w:lsdException w:name="Medium Shading 1 Accent 5" w:semiHidden="0" w:uiPriority="63" w:unhideWhenUsed="0"/>
-    <w:lsdException w:name="Medium Shading 2 Accent 5" w:semiHidden="0" w:uiPriority="64" w:unhideWhenUsed="0"/>
-    <w:lsdException w:name="Medium List 1 Accent 5" w:semiHidden="0" w:uiPriority="65" w:unhideWhenUsed="0"/>
-    <w:lsdException w:name="Medium List 2 Accent 5" w:semiHidden="0" w:uiPriority="66" w:unhideWhenUsed="0"/>
-    <w:lsdException w:name="Medium Grid 1 Accent 5" w:semiHidden="0" w:uiPriority="67" w:unhideWhenUsed="0"/>
-    <w:lsdException w:name="Medium Grid 2 Accent 5" w:semiHidden="0" w:uiPriority="68" w:unhideWhenUsed="0"/>
-    <w:lsdException w:name="Medium Grid 3 Accent 5" w:semiHidden="0" w:uiPriority="69" w:unhideWhenUsed="0"/>
-    <w:lsdException w:name="Dark List Accent 5" w:semiHidden="0" w:uiPriority="70" w:unhideWhenUsed="0"/>
-    <w:lsdException w:name="Colorful Shading Accent 5" w:semiHidden="0" w:uiPriority="71" w:unhideWhenUsed="0"/>
-    <w:lsdException w:name="Colorful List Accent 5" w:semiHidden="0" w:uiPriority="72" w:unhideWhenUsed="0"/>
-    <w:lsdException w:name="Colorful Grid Accent 5" w:semiHidden="0" w:uiPriority="73" w:unhideWhenUsed="0"/>
-    <w:lsdException w:name="Light Shading Accent 6" w:semiHidden="0" w:uiPriority="60" w:unhideWhenUsed="0"/>
-    <w:lsdException w:name="Light List Accent 6" w:semiHidden="0" w:uiPriority="61" w:unhideWhenUsed="0"/>
-    <w:lsdException w:name="Light Grid Accent 6" w:semiHidden="0" w:uiPriority="62" w:unhideWhenUsed="0"/>
-    <w:lsdException w:name="Medium Shading 1 Accent 6" w:semiHidden="0" w:uiPriority="63" w:unhideWhenUsed="0"/>
-    <w:lsdException w:name="Medium Shading 2 Accent 6" w:semiHidden="0" w:uiPriority="64" w:unhideWhenUsed="0"/>
-    <w:lsdException w:name="Medium List 1 Accent 6" w:semiHidden="0" w:uiPriority="65" w:unhideWhenUsed="0"/>
-    <w:lsdException w:name="Medium List 2 Accent 6" w:semiHidden="0" w:uiPriority="66" w:unhideWhenUsed="0"/>
-    <w:lsdException w:name="Medium Grid 1 Accent 6" w:semiHidden="0" w:uiPriority="67" w:unhideWhenUsed="0"/>
-    <w:lsdException w:name="Medium Grid 2 Accent 6" w:semiHidden="0" w:uiPriority="68" w:unhideWhenUsed="0"/>
-    <w:lsdException w:name="Medium Grid 3 Accent 6" w:semiHidden="0" w:uiPriority="69" w:unhideWhenUsed="0"/>
-    <w:lsdException w:name="Dark List Accent 6" w:semiHidden="0" w:uiPriority="70" w:unhideWhenUsed="0"/>
-    <w:lsdException w:name="Colorful Shading Accent 6" w:semiHidden="0" w:uiPriority="71" w:unhideWhenUsed="0"/>
-    <w:lsdException w:name="Colorful List Accent 6" w:semiHidden="0" w:uiPriority="72" w:unhideWhenUsed="0"/>
-    <w:lsdException w:name="Colorful Grid Accent 6" w:semiHidden="0" w:uiPriority="73" w:unhideWhenUsed="0"/>
-    <w:lsdException w:name="Subtle Emphasis" w:semiHidden="0" w:uiPriority="19" w:unhideWhenUsed="0" w:qFormat="1"/>
-    <w:lsdException w:name="Intense Emphasis" w:semiHidden="0" w:uiPriority="21" w:unhideWhenUsed="0" w:qFormat="1"/>
-    <w:lsdException w:name="Subtle Reference" w:semiHidden="0" w:uiPriority="31" w:unhideWhenUsed="0" w:qFormat="1"/>
-    <w:lsdException w:name="Intense Reference" w:semiHidden="0" w:uiPriority="32" w:unhideWhenUsed="0" w:qFormat="1"/>
-    <w:lsdException w:name="Book Title" w:semiHidden="0" w:uiPriority="33" w:unhideWhenUsed="0" w:qFormat="1"/>
-    <w:lsdException w:name="Bibliography" w:uiPriority="37"/>
-    <w:lsdException w:name="TOC Heading" w:uiPriority="39" w:qFormat="1"/>
+  <w:latentStyles w:defLockedState="0" w:defUIPriority="99" w:defSemiHidden="0" w:defUnhideWhenUsed="0" w:defQFormat="0" w:count="376">
+    <w:lsdException w:name="Normal" w:uiPriority="0" w:qFormat="1"/>
+    <w:lsdException w:name="heading 1" w:uiPriority="9" w:qFormat="1"/>
+    <w:lsdException w:name="heading 2" w:semiHidden="1" w:uiPriority="9" w:unhideWhenUsed="1" w:qFormat="1"/>
+    <w:lsdException w:name="heading 3" w:semiHidden="1" w:uiPriority="9" w:unhideWhenUsed="1" w:qFormat="1"/>
+    <w:lsdException w:name="heading 4" w:semiHidden="1" w:uiPriority="9" w:unhideWhenUsed="1" w:qFormat="1"/>
+    <w:lsdException w:name="heading 5" w:semiHidden="1" w:uiPriority="9" w:unhideWhenUsed="1" w:qFormat="1"/>
+    <w:lsdException w:name="heading 6" w:semiHidden="1" w:uiPriority="9" w:unhideWhenUsed="1" w:qFormat="1"/>
+    <w:lsdException w:name="heading 7" w:semiHidden="1" w:uiPriority="9" w:unhideWhenUsed="1" w:qFormat="1"/>
+    <w:lsdException w:name="heading 8" w:semiHidden="1" w:uiPriority="9" w:unhideWhenUsed="1" w:qFormat="1"/>
+    <w:lsdException w:name="heading 9" w:semiHidden="1" w:uiPriority="9" w:unhideWhenUsed="1" w:qFormat="1"/>
+    <w:lsdException w:name="index 1" w:semiHidden="1" w:unhideWhenUsed="1"/>
+    <w:lsdException w:name="index 2" w:semiHidden="1" w:unhideWhenUsed="1"/>
+    <w:lsdException w:name="index 3" w:semiHidden="1" w:unhideWhenUsed="1"/>
+    <w:lsdException w:name="index 4" w:semiHidden="1" w:unhideWhenUsed="1"/>
+    <w:lsdException w:name="index 5" w:semiHidden="1" w:unhideWhenUsed="1"/>
+    <w:lsdException w:name="index 6" w:semiHidden="1" w:unhideWhenUsed="1"/>
+    <w:lsdException w:name="index 7" w:semiHidden="1" w:unhideWhenUsed="1"/>
+    <w:lsdException w:name="index 8" w:semiHidden="1" w:unhideWhenUsed="1"/>
+    <w:lsdException w:name="index 9" w:semiHidden="1" w:unhideWhenUsed="1"/>
+    <w:lsdException w:name="toc 1" w:semiHidden="1" w:uiPriority="39" w:unhideWhenUsed="1"/>
+    <w:lsdException w:name="toc 2" w:semiHidden="1" w:uiPriority="39" w:unhideWhenUsed="1"/>
+    <w:lsdException w:name="toc 3" w:semiHidden="1" w:uiPriority="39" w:unhideWhenUsed="1"/>
+    <w:lsdException w:name="toc 4" w:semiHidden="1" w:uiPriority="39" w:unhideWhenUsed="1"/>
+    <w:lsdException w:name="toc 5" w:semiHidden="1" w:uiPriority="39" w:unhideWhenUsed="1"/>
+    <w:lsdException w:name="toc 6" w:semiHidden="1" w:uiPriority="39" w:unhideWhenUsed="1"/>
+    <w:lsdException w:name="toc 7" w:semiHidden="1" w:uiPriority="39" w:unhideWhenUsed="1"/>
+    <w:lsdException w:name="toc 8" w:semiHidden="1" w:uiPriority="39" w:unhideWhenUsed="1"/>
+    <w:lsdException w:name="toc 9" w:semiHidden="1" w:uiPriority="39" w:unhideWhenUsed="1"/>
+    <w:lsdException w:name="Normal Indent" w:semiHidden="1" w:unhideWhenUsed="1"/>
+    <w:lsdException w:name="footnote text" w:semiHidden="1" w:unhideWhenUsed="1"/>
+    <w:lsdException w:name="annotation text" w:semiHidden="1" w:unhideWhenUsed="1"/>
+    <w:lsdException w:name="header" w:semiHidden="1" w:unhideWhenUsed="1"/>
+    <w:lsdException w:name="footer" w:semiHidden="1" w:unhideWhenUsed="1"/>
+    <w:lsdException w:name="index heading" w:semiHidden="1" w:unhideWhenUsed="1"/>
+    <w:lsdException w:name="caption" w:semiHidden="1" w:uiPriority="35" w:unhideWhenUsed="1" w:qFormat="1"/>
+    <w:lsdException w:name="table of figures" w:semiHidden="1" w:unhideWhenUsed="1"/>
+    <w:lsdException w:name="envelope address" w:semiHidden="1" w:unhideWhenUsed="1"/>
+    <w:lsdException w:name="envelope return" w:semiHidden="1" w:unhideWhenUsed="1"/>
+    <w:lsdException w:name="footnote reference" w:semiHidden="1" w:unhideWhenUsed="1"/>
+    <w:lsdException w:name="annotation reference" w:semiHidden="1" w:unhideWhenUsed="1"/>
+    <w:lsdException w:name="line number" w:semiHidden="1" w:unhideWhenUsed="1"/>
+    <w:lsdException w:name="page number" w:semiHidden="1" w:unhideWhenUsed="1"/>
+    <w:lsdException w:name="endnote reference" w:semiHidden="1" w:unhideWhenUsed="1"/>
+    <w:lsdException w:name="endnote text" w:semiHidden="1" w:unhideWhenUsed="1"/>
+    <w:lsdException w:name="table of authorities" w:semiHidden="1" w:unhideWhenUsed="1"/>
+    <w:lsdException w:name="macro" w:semiHidden="1" w:unhideWhenUsed="1"/>
+    <w:lsdException w:name="toa heading" w:semiHidden="1" w:unhideWhenUsed="1"/>
+    <w:lsdException w:name="List" w:semiHidden="1" w:unhideWhenUsed="1"/>
+    <w:lsdException w:name="List Bullet" w:semiHidden="1" w:unhideWhenUsed="1"/>
+    <w:lsdException w:name="List Number" w:semiHidden="1" w:unhideWhenUsed="1"/>
+    <w:lsdException w:name="List 2" w:semiHidden="1" w:unhideWhenUsed="1"/>
+    <w:lsdException w:name="List 3" w:semiHidden="1" w:unhideWhenUsed="1"/>
+    <w:lsdException w:name="List 4" w:semiHidden="1" w:unhideWhenUsed="1"/>
+    <w:lsdException w:name="List 5" w:semiHidden="1" w:unhideWhenUsed="1"/>
+    <w:lsdException w:name="List Bullet 2" w:semiHidden="1" w:unhideWhenUsed="1"/>
+    <w:lsdException w:name="List Bullet 3" w:semiHidden="1" w:unhideWhenUsed="1"/>
+    <w:lsdException w:name="List Bullet 4" w:semiHidden="1" w:unhideWhenUsed="1"/>
+    <w:lsdException w:name="List Bullet 5" w:semiHidden="1" w:unhideWhenUsed="1"/>
+    <w:lsdException w:name="List Number 2" w:semiHidden="1" w:unhideWhenUsed="1"/>
+    <w:lsdException w:name="List Number 3" w:semiHidden="1" w:unhideWhenUsed="1"/>
+    <w:lsdException w:name="List Number 4" w:semiHidden="1" w:unhideWhenUsed="1"/>
+    <w:lsdException w:name="List Number 5" w:semiHidden="1" w:unhideWhenUsed="1"/>
+    <w:lsdException w:name="Title" w:uiPriority="10" w:qFormat="1"/>
+    <w:lsdException w:name="Closing" w:semiHidden="1" w:unhideWhenUsed="1"/>
+    <w:lsdException w:name="Signature" w:semiHidden="1" w:unhideWhenUsed="1"/>
+    <w:lsdException w:name="Default Paragraph Font" w:semiHidden="1" w:uiPriority="1" w:unhideWhenUsed="1"/>
+    <w:lsdException w:name="Body Text" w:semiHidden="1" w:unhideWhenUsed="1"/>
+    <w:lsdException w:name="Body Text Indent" w:semiHidden="1" w:unhideWhenUsed="1"/>
+    <w:lsdException w:name="List Continue" w:semiHidden="1" w:unhideWhenUsed="1"/>
+    <w:lsdException w:name="List Continue 2" w:semiHidden="1" w:unhideWhenUsed="1"/>
+    <w:lsdException w:name="List Continue 3" w:semiHidden="1" w:unhideWhenUsed="1"/>
+    <w:lsdException w:name="List Continue 4" w:semiHidden="1" w:unhideWhenUsed="1"/>
+    <w:lsdException w:name="List Continue 5" w:semiHidden="1" w:unhideWhenUsed="1"/>
+    <w:lsdException w:name="Message Header" w:semiHidden="1" w:unhideWhenUsed="1"/>
+    <w:lsdException w:name="Subtitle" w:uiPriority="11" w:qFormat="1"/>
+    <w:lsdException w:name="Salutation" w:semiHidden="1" w:unhideWhenUsed="1"/>
+    <w:lsdException w:name="Date" w:semiHidden="1" w:unhideWhenUsed="1"/>
+    <w:lsdException w:name="Body Text First Indent" w:semiHidden="1" w:unhideWhenUsed="1"/>
+    <w:lsdException w:name="Body Text First Indent 2" w:semiHidden="1" w:unhideWhenUsed="1"/>
+    <w:lsdException w:name="Note Heading" w:semiHidden="1" w:unhideWhenUsed="1"/>
+    <w:lsdException w:name="Body Text 2" w:semiHidden="1" w:unhideWhenUsed="1"/>
+    <w:lsdException w:name="Body Text 3" w:semiHidden="1" w:unhideWhenUsed="1"/>
+    <w:lsdException w:name="Body Text Indent 2" w:semiHidden="1" w:unhideWhenUsed="1"/>
+    <w:lsdException w:name="Body Text Indent 3" w:semiHidden="1" w:unhideWhenUsed="1"/>
+    <w:lsdException w:name="Block Text" w:semiHidden="1" w:unhideWhenUsed="1"/>
+    <w:lsdException w:name="Hyperlink" w:semiHidden="1" w:unhideWhenUsed="1"/>
+    <w:lsdException w:name="FollowedHyperlink" w:semiHidden="1" w:unhideWhenUsed="1"/>
+    <w:lsdException w:name="Strong" w:uiPriority="22" w:qFormat="1"/>
+    <w:lsdException w:name="Emphasis" w:uiPriority="20" w:qFormat="1"/>
+    <w:lsdException w:name="Document Map" w:semiHidden="1" w:unhideWhenUsed="1"/>
+    <w:lsdException w:name="Plain Text" w:semiHidden="1" w:unhideWhenUsed="1"/>
+    <w:lsdException w:name="E-mail Signature" w:semiHidden="1" w:unhideWhenUsed="1"/>
+    <w:lsdException w:name="HTML Top of Form" w:semiHidden="1" w:unhideWhenUsed="1"/>
+    <w:lsdException w:name="HTML Bottom of Form" w:semiHidden="1" w:unhideWhenUsed="1"/>
+    <w:lsdException w:name="Normal (Web)" w:semiHidden="1" w:unhideWhenUsed="1"/>
+    <w:lsdException w:name="HTML Acronym" w:semiHidden="1" w:unhideWhenUsed="1"/>
+    <w:lsdException w:name="HTML Address" w:semiHidden="1" w:unhideWhenUsed="1"/>
+    <w:lsdException w:name="HTML Cite" w:semiHidden="1" w:unhideWhenUsed="1"/>
+    <w:lsdException w:name="HTML Code" w:semiHidden="1" w:unhideWhenUsed="1"/>
+    <w:lsdException w:name="HTML Definition" w:semiHidden="1" w:unhideWhenUsed="1"/>
+    <w:lsdException w:name="HTML Keyboard" w:semiHidden="1" w:unhideWhenUsed="1"/>
+    <w:lsdException w:name="HTML Preformatted" w:semiHidden="1" w:unhideWhenUsed="1"/>
+    <w:lsdException w:name="HTML Sample" w:semiHidden="1" w:unhideWhenUsed="1"/>
+    <w:lsdException w:name="HTML Typewriter" w:semiHidden="1" w:unhideWhenUsed="1"/>
+    <w:lsdException w:name="HTML Variable" w:semiHidden="1" w:unhideWhenUsed="1"/>
+    <w:lsdException w:name="Normal Table" w:semiHidden="1" w:unhideWhenUsed="1"/>
+    <w:lsdException w:name="annotation subject" w:semiHidden="1" w:unhideWhenUsed="1"/>
+    <w:lsdException w:name="No List" w:semiHidden="1" w:unhideWhenUsed="1"/>
+    <w:lsdException w:name="Outline List 1" w:semiHidden="1" w:unhideWhenUsed="1"/>
+    <w:lsdException w:name="Outline List 2" w:semiHidden="1" w:unhideWhenUsed="1"/>
+    <w:lsdException w:name="Outline List 3" w:semiHidden="1" w:unhideWhenUsed="1"/>
+    <w:lsdException w:name="Table Simple 1" w:semiHidden="1" w:unhideWhenUsed="1"/>
+    <w:lsdException w:name="Table Simple 2" w:semiHidden="1" w:unhideWhenUsed="1"/>
+    <w:lsdException w:name="Table Simple 3" w:semiHidden="1" w:unhideWhenUsed="1"/>
+    <w:lsdException w:name="Table Classic 1" w:semiHidden="1" w:unhideWhenUsed="1"/>
+    <w:lsdException w:name="Table Classic 2" w:semiHidden="1" w:unhideWhenUsed="1"/>
+    <w:lsdException w:name="Table Classic 3" w:semiHidden="1" w:unhideWhenUsed="1"/>
+    <w:lsdException w:name="Table Classic 4" w:semiHidden="1" w:unhideWhenUsed="1"/>
+    <w:lsdException w:name="Table Colorful 1" w:semiHidden="1" w:unhideWhenUsed="1"/>
+    <w:lsdException w:name="Table Colorful 2" w:semiHidden="1" w:unhideWhenUsed="1"/>
+    <w:lsdException w:name="Table Colorful 3" w:semiHidden="1" w:unhideWhenUsed="1"/>
+    <w:lsdException w:name="Table Columns 1" w:semiHidden="1" w:unhideWhenUsed="1"/>
+    <w:lsdException w:name="Table Columns 2" w:semiHidden="1" w:unhideWhenUsed="1"/>
+    <w:lsdException w:name="Table Columns 3" w:semiHidden="1" w:unhideWhenUsed="1"/>
+    <w:lsdException w:name="Table Columns 4" w:semiHidden="1" w:unhideWhenUsed="1"/>
+    <w:lsdException w:name="Table Columns 5" w:semiHidden="1" w:unhideWhenUsed="1"/>
+    <w:lsdException w:name="Table Grid 1" w:semiHidden="1" w:unhideWhenUsed="1"/>
+    <w:lsdException w:name="Table Grid 2" w:semiHidden="1" w:unhideWhenUsed="1"/>
+    <w:lsdException w:name="Table Grid 3" w:semiHidden="1" w:unhideWhenUsed="1"/>
+    <w:lsdException w:name="Table Grid 4" w:semiHidden="1" w:unhideWhenUsed="1"/>
+    <w:lsdException w:name="Table Grid 5" w:semiHidden="1" w:unhideWhenUsed="1"/>
+    <w:lsdException w:name="Table Grid 6" w:semiHidden="1" w:unhideWhenUsed="1"/>
+    <w:lsdException w:name="Table Grid 7" w:semiHidden="1" w:unhideWhenUsed="1"/>
+    <w:lsdException w:name="Table Grid 8" w:semiHidden="1" w:unhideWhenUsed="1"/>
+    <w:lsdException w:name="Table List 1" w:semiHidden="1" w:unhideWhenUsed="1"/>
+    <w:lsdException w:name="Table List 2" w:semiHidden="1" w:unhideWhenUsed="1"/>
+    <w:lsdException w:name="Table List 3" w:semiHidden="1" w:unhideWhenUsed="1"/>
+    <w:lsdException w:name="Table List 4" w:semiHidden="1" w:unhideWhenUsed="1"/>
+    <w:lsdException w:name="Table List 5" w:semiHidden="1" w:unhideWhenUsed="1"/>
+    <w:lsdException w:name="Table List 6" w:semiHidden="1" w:unhideWhenUsed="1"/>
+    <w:lsdException w:name="Table List 7" w:semiHidden="1" w:unhideWhenUsed="1"/>
+    <w:lsdException w:name="Table List 8" w:semiHidden="1" w:unhideWhenUsed="1"/>
+    <w:lsdException w:name="Table 3D effects 1" w:semiHidden="1" w:unhideWhenUsed="1"/>
+    <w:lsdException w:name="Table 3D effects 2" w:semiHidden="1" w:unhideWhenUsed="1"/>
+    <w:lsdException w:name="Table 3D effects 3" w:semiHidden="1" w:unhideWhenUsed="1"/>
+    <w:lsdException w:name="Table Contemporary" w:semiHidden="1" w:unhideWhenUsed="1"/>
+    <w:lsdException w:name="Table Elegant" w:semiHidden="1" w:unhideWhenUsed="1"/>
+    <w:lsdException w:name="Table Professional" w:semiHidden="1" w:unhideWhenUsed="1"/>
+    <w:lsdException w:name="Table Subtle 1" w:semiHidden="1" w:unhideWhenUsed="1"/>
+    <w:lsdException w:name="Table Subtle 2" w:semiHidden="1" w:unhideWhenUsed="1"/>
+    <w:lsdException w:name="Table Web 1" w:semiHidden="1" w:unhideWhenUsed="1"/>
+    <w:lsdException w:name="Table Web 2" w:semiHidden="1" w:unhideWhenUsed="1"/>
+    <w:lsdException w:name="Table Web 3" w:semiHidden="1" w:unhideWhenUsed="1"/>
+    <w:lsdException w:name="Balloon Text" w:semiHidden="1" w:unhideWhenUsed="1"/>
+    <w:lsdException w:name="Table Grid" w:semiHidden="1" w:uiPriority="59" w:unhideWhenUsed="1"/>
+    <w:lsdException w:name="Table Theme" w:semiHidden="1" w:unhideWhenUsed="1"/>
+    <w:lsdException w:name="Placeholder Text" w:semiHidden="1"/>
+    <w:lsdException w:name="No Spacing" w:uiPriority="1" w:qFormat="1"/>
+    <w:lsdException w:name="Light Shading" w:uiPriority="60"/>
+    <w:lsdException w:name="Light List" w:uiPriority="61"/>
+    <w:lsdException w:name="Light Grid" w:uiPriority="62"/>
+    <w:lsdException w:name="Medium Shading 1" w:uiPriority="63"/>
+    <w:lsdException w:name="Medium Shading 2" w:uiPriority="64"/>
+    <w:lsdException w:name="Medium List 1" w:uiPriority="65"/>
+    <w:lsdException w:name="Medium List 2" w:uiPriority="66"/>
+    <w:lsdException w:name="Medium Grid 1" w:uiPriority="67"/>
+    <w:lsdException w:name="Medium Grid 2" w:uiPriority="68"/>
+    <w:lsdException w:name="Medium Grid 3" w:uiPriority="69"/>
+    <w:lsdException w:name="Dark List" w:uiPriority="70"/>
+    <w:lsdException w:name="Colorful Shading" w:uiPriority="71"/>
+    <w:lsdException w:name="Colorful List" w:uiPriority="72"/>
+    <w:lsdException w:name="Colorful Grid" w:uiPriority="73"/>
+    <w:lsdException w:name="Light Shading Accent 1" w:uiPriority="60"/>
+    <w:lsdException w:name="Light List Accent 1" w:uiPriority="61"/>
+    <w:lsdException w:name="Light Grid Accent 1" w:uiPriority="62"/>
+    <w:lsdException w:name="Medium Shading 1 Accent 1" w:uiPriority="63"/>
+    <w:lsdException w:name="Medium Shading 2 Accent 1" w:uiPriority="64"/>
+    <w:lsdException w:name="Medium List 1 Accent 1" w:uiPriority="65"/>
+    <w:lsdException w:name="Revision" w:semiHidden="1"/>
+    <w:lsdException w:name="List Paragraph" w:uiPriority="34" w:qFormat="1"/>
+    <w:lsdException w:name="Quote" w:uiPriority="29" w:qFormat="1"/>
+    <w:lsdException w:name="Intense Quote" w:uiPriority="30" w:qFormat="1"/>
+    <w:lsdException w:name="Medium List 2 Accent 1" w:uiPriority="66"/>
+    <w:lsdException w:name="Medium Grid 1 Accent 1" w:uiPriority="67"/>
+    <w:lsdException w:name="Medium Grid 2 Accent 1" w:uiPriority="68"/>
+    <w:lsdException w:name="Medium Grid 3 Accent 1" w:uiPriority="69"/>
+    <w:lsdException w:name="Dark List Accent 1" w:uiPriority="70"/>
+    <w:lsdException w:name="Colorful Shading Accent 1" w:uiPriority="71"/>
+    <w:lsdException w:name="Colorful List Accent 1" w:uiPriority="72"/>
+    <w:lsdException w:name="Colorful Grid Accent 1" w:uiPriority="73"/>
+    <w:lsdException w:name="Light Shading Accent 2" w:uiPriority="60"/>
+    <w:lsdException w:name="Light List Accent 2" w:uiPriority="61"/>
+    <w:lsdException w:name="Light Grid Accent 2" w:uiPriority="62"/>
+    <w:lsdException w:name="Medium Shading 1 Accent 2" w:uiPriority="63"/>
+    <w:lsdException w:name="Medium Shading 2 Accent 2" w:uiPriority="64"/>
+    <w:lsdException w:name="Medium List 1 Accent 2" w:uiPriority="65"/>
+    <w:lsdException w:name="Medium List 2 Accent 2" w:uiPriority="66"/>
+    <w:lsdException w:name="Medium Grid 1 Accent 2" w:uiPriority="67"/>
+    <w:lsdException w:name="Medium Grid 2 Accent 2" w:uiPriority="68"/>
+    <w:lsdException w:name="Medium Grid 3 Accent 2" w:uiPriority="69"/>
+    <w:lsdException w:name="Dark List Accent 2" w:uiPriority="70"/>
+    <w:lsdException w:name="Colorful Shading Accent 2" w:uiPriority="71"/>
+    <w:lsdException w:name="Colorful List Accent 2" w:uiPriority="72"/>
+    <w:lsdException w:name="Colorful Grid Accent 2" w:uiPriority="73"/>
+    <w:lsdException w:name="Light Shading Accent 3" w:uiPriority="60"/>
+    <w:lsdException w:name="Light List Accent 3" w:uiPriority="61"/>
+    <w:lsdException w:name="Light Grid Accent 3" w:uiPriority="62"/>
+    <w:lsdException w:name="Medium Shading 1 Accent 3" w:uiPriority="63"/>
+    <w:lsdException w:name="Medium Shading 2 Accent 3" w:uiPriority="64"/>
+    <w:lsdException w:name="Medium List 1 Accent 3" w:uiPriority="65"/>
+    <w:lsdException w:name="Medium List 2 Accent 3" w:uiPriority="66"/>
+    <w:lsdException w:name="Medium Grid 1 Accent 3" w:uiPriority="67"/>
+    <w:lsdException w:name="Medium Grid 2 Accent 3" w:uiPriority="68"/>
+    <w:lsdException w:name="Medium Grid 3 Accent 3" w:uiPriority="69"/>
+    <w:lsdException w:name="Dark List Accent 3" w:uiPriority="70"/>
+    <w:lsdException w:name="Colorful Shading Accent 3" w:uiPriority="71"/>
+    <w:lsdException w:name="Colorful List Accent 3" w:uiPriority="72"/>
+    <w:lsdException w:name="Colorful Grid Accent 3" w:uiPriority="73"/>
+    <w:lsdException w:name="Light Shading Accent 4" w:uiPriority="60"/>
+    <w:lsdException w:name="Light List Accent 4" w:uiPriority="61"/>
+    <w:lsdException w:name="Light Grid Accent 4" w:uiPriority="62"/>
+    <w:lsdException w:name="Medium Shading 1 Accent 4" w:uiPriority="63"/>
+    <w:lsdException w:name="Medium Shading 2 Accent 4" w:uiPriority="64"/>
+    <w:lsdException w:name="Medium List 1 Accent 4" w:uiPriority="65"/>
+    <w:lsdException w:name="Medium List 2 Accent 4" w:uiPriority="66"/>
+    <w:lsdException w:name="Medium Grid 1 Accent 4" w:uiPriority="67"/>
+    <w:lsdException w:name="Medium Grid 2 Accent 4" w:uiPriority="68"/>
+    <w:lsdException w:name="Medium Grid 3 Accent 4" w:uiPriority="69"/>
+    <w:lsdException w:name="Dark List Accent 4" w:uiPriority="70"/>
+    <w:lsdException w:name="Colorful Shading Accent 4" w:uiPriority="71"/>
+    <w:lsdException w:name="Colorful List Accent 4" w:uiPriority="72"/>
+    <w:lsdException w:name="Colorful Grid Accent 4" w:uiPriority="73"/>
+    <w:lsdException w:name="Light Shading Accent 5" w:uiPriority="60"/>
+    <w:lsdException w:name="Light List Accent 5" w:uiPriority="61"/>
+    <w:lsdException w:name="Light Grid Accent 5" w:uiPriority="62"/>
+    <w:lsdException w:name="Medium Shading 1 Accent 5" w:uiPriority="63"/>
+    <w:lsdException w:name="Medium Shading 2 Accent 5" w:uiPriority="64"/>
+    <w:lsdException w:name="Medium List 1 Accent 5" w:uiPriority="65"/>
+    <w:lsdException w:name="Medium List 2 Accent 5" w:uiPriority="66"/>
+    <w:lsdException w:name="Medium Grid 1 Accent 5" w:uiPriority="67"/>
+    <w:lsdException w:name="Medium Grid 2 Accent 5" w:uiPriority="68"/>
+    <w:lsdException w:name="Medium Grid 3 Accent 5" w:uiPriority="69"/>
+    <w:lsdException w:name="Dark List Accent 5" w:uiPriority="70"/>
+    <w:lsdException w:name="Colorful Shading Accent 5" w:uiPriority="71"/>
+    <w:lsdException w:name="Colorful List Accent 5" w:uiPriority="72"/>
+    <w:lsdException w:name="Colorful Grid Accent 5" w:uiPriority="73"/>
+    <w:lsdException w:name="Light Shading Accent 6" w:uiPriority="60"/>
+    <w:lsdException w:name="Light List Accent 6" w:uiPriority="61"/>
+    <w:lsdException w:name="Light Grid Accent 6" w:uiPriority="62"/>
+    <w:lsdException w:name="Medium Shading 1 Accent 6" w:uiPriority="63"/>
+    <w:lsdException w:name="Medium Shading 2 Accent 6" w:uiPriority="64"/>
+    <w:lsdException w:name="Medium List 1 Accent 6" w:uiPriority="65"/>
+    <w:lsdException w:name="Medium List 2 Accent 6" w:uiPriority="66"/>
+    <w:lsdException w:name="Medium Grid 1 Accent 6" w:uiPriority="67"/>
+    <w:lsdException w:name="Medium Grid 2 Accent 6" w:uiPriority="68"/>
+    <w:lsdException w:name="Medium Grid 3 Accent 6" w:uiPriority="69"/>
+    <w:lsdException w:name="Dark List Accent 6" w:uiPriority="70"/>
+    <w:lsdException w:name="Colorful Shading Accent 6" w:uiPriority="71"/>
+    <w:lsdException w:name="Colorful List Accent 6" w:uiPriority="72"/>
+    <w:lsdException w:name="Colorful Grid Accent 6" w:uiPriority="73"/>
+    <w:lsdException w:name="Subtle Emphasis" w:uiPriority="19" w:qFormat="1"/>
+    <w:lsdException w:name="Intense Emphasis" w:uiPriority="21" w:qFormat="1"/>
+    <w:lsdException w:name="Subtle Reference" w:uiPriority="31" w:qFormat="1"/>
+    <w:lsdException w:name="Intense Reference" w:uiPriority="32" w:qFormat="1"/>
+    <w:lsdException w:name="Book Title" w:uiPriority="33" w:qFormat="1"/>
+    <w:lsdException w:name="Bibliography" w:semiHidden="1" w:uiPriority="37" w:unhideWhenUsed="1"/>
+    <w:lsdException w:name="TOC Heading" w:semiHidden="1" w:uiPriority="39" w:unhideWhenUsed="1" w:qFormat="1"/>
+    <w:lsdException w:name="Plain Table 1" w:uiPriority="41"/>
+    <w:lsdException w:name="Plain Table 2" w:uiPriority="42"/>
+    <w:lsdException w:name="Plain Table 3" w:uiPriority="43"/>
+    <w:lsdException w:name="Plain Table 4" w:uiPriority="44"/>
+    <w:lsdException w:name="Plain Table 5" w:uiPriority="45"/>
+    <w:lsdException w:name="Grid Table Light" w:uiPriority="40"/>
+    <w:lsdException w:name="Grid Table 1 Light" w:uiPriority="46"/>
+    <w:lsdException w:name="Grid Table 2" w:uiPriority="47"/>
+    <w:lsdException w:name="Grid Table 3" w:uiPriority="48"/>
+    <w:lsdException w:name="Grid Table 4" w:uiPriority="49"/>
+    <w:lsdException w:name="Grid Table 5 Dark" w:uiPriority="50"/>
+    <w:lsdException w:name="Grid Table 6 Colorful" w:uiPriority="51"/>
+    <w:lsdException w:name="Grid Table 7 Colorful" w:uiPriority="52"/>
+    <w:lsdException w:name="Grid Table 1 Light Accent 1" w:uiPriority="46"/>
+    <w:lsdException w:name="Grid Table 2 Accent 1" w:uiPriority="47"/>
+    <w:lsdException w:name="Grid Table 3 Accent 1" w:uiPriority="48"/>
+    <w:lsdException w:name="Grid Table 4 Accent 1" w:uiPriority="49"/>
+    <w:lsdException w:name="Grid Table 5 Dark Accent 1" w:uiPriority="50"/>
+    <w:lsdException w:name="Grid Table 6 Colorful Accent 1" w:uiPriority="51"/>
+    <w:lsdException w:name="Grid Table 7 Colorful Accent 1" w:uiPriority="52"/>
+    <w:lsdException w:name="Grid Table 1 Light Accent 2" w:uiPriority="46"/>
+    <w:lsdException w:name="Grid Table 2 Accent 2" w:uiPriority="47"/>
+    <w:lsdException w:name="Grid Table 3 Accent 2" w:uiPriority="48"/>
+    <w:lsdException w:name="Grid Table 4 Accent 2" w:uiPriority="49"/>
+    <w:lsdException w:name="Grid Table 5 Dark Accent 2" w:uiPriority="50"/>
+    <w:lsdException w:name="Grid Table 6 Colorful Accent 2" w:uiPriority="51"/>
+    <w:lsdException w:name="Grid Table 7 Colorful Accent 2" w:uiPriority="52"/>
+    <w:lsdException w:name="Grid Table 1 Light Accent 3" w:uiPriority="46"/>
+    <w:lsdException w:name="Grid Table 2 Accent 3" w:uiPriority="47"/>
+    <w:lsdException w:name="Grid Table 3 Accent 3" w:uiPriority="48"/>
+    <w:lsdException w:name="Grid Table 4 Accent 3" w:uiPriority="49"/>
+    <w:lsdException w:name="Grid Table 5 Dark Accent 3" w:uiPriority="50"/>
+    <w:lsdException w:name="Grid Table 6 Colorful Accent 3" w:uiPriority="51"/>
+    <w:lsdException w:name="Grid Table 7 Colorful Accent 3" w:uiPriority="52"/>
+    <w:lsdException w:name="Grid Table 1 Light Accent 4" w:uiPriority="46"/>
+    <w:lsdException w:name="Grid Table 2 Accent 4" w:uiPriority="47"/>
+    <w:lsdException w:name="Grid Table 3 Accent 4" w:uiPriority="48"/>
+    <w:lsdException w:name="Grid Table 4 Accent 4" w:uiPriority="49"/>
+    <w:lsdException w:name="Grid Table 5 Dark Accent 4" w:uiPriority="50"/>
+    <w:lsdException w:name="Grid Table 6 Colorful Accent 4" w:uiPriority="51"/>
+    <w:lsdException w:name="Grid Table 7 Colorful Accent 4" w:uiPriority="52"/>
+    <w:lsdException w:name="Grid Table 1 Light Accent 5" w:uiPriority="46"/>
+    <w:lsdException w:name="Grid Table 2 Accent 5" w:uiPriority="47"/>
+    <w:lsdException w:name="Grid Table 3 Accent 5" w:uiPriority="48"/>
+    <w:lsdException w:name="Grid Table 4 Accent 5" w:uiPriority="49"/>
+    <w:lsdException w:name="Grid Table 5 Dark Accent 5" w:uiPriority="50"/>
+    <w:lsdException w:name="Grid Table 6 Colorful Accent 5" w:uiPriority="51"/>
+    <w:lsdException w:name="Grid Table 7 Colorful Accent 5" w:uiPriority="52"/>
+    <w:lsdException w:name="Grid Table 1 Light Accent 6" w:uiPriority="46"/>
+    <w:lsdException w:name="Grid Table 2 Accent 6" w:uiPriority="47"/>
+    <w:lsdException w:name="Grid Table 3 Accent 6" w:uiPriority="48"/>
+    <w:lsdException w:name="Grid Table 4 Accent 6" w:uiPriority="49"/>
+    <w:lsdException w:name="Grid Table 5 Dark Accent 6" w:uiPriority="50"/>
+    <w:lsdException w:name="Grid Table 6 Colorful Accent 6" w:uiPriority="51"/>
+    <w:lsdException w:name="Grid Table 7 Colorful Accent 6" w:uiPriority="52"/>
+    <w:lsdException w:name="List Table 1 Light" w:uiPriority="46"/>
+    <w:lsdException w:name="List Table 2" w:uiPriority="47"/>
+    <w:lsdException w:name="List Table 3" w:uiPriority="48"/>
+    <w:lsdException w:name="List Table 4" w:uiPriority="49"/>
+    <w:lsdException w:name="List Table 5 Dark" w:uiPriority="50"/>
+    <w:lsdException w:name="List Table 6 Colorful" w:uiPriority="51"/>
+    <w:lsdException w:name="List Table 7 Colorful" w:uiPriority="52"/>
+    <w:lsdException w:name="List Table 1 Light Accent 1" w:uiPriority="46"/>
+    <w:lsdException w:name="List Table 2 Accent 1" w:uiPriority="47"/>
+    <w:lsdException w:name="List Table 3 Accent 1" w:uiPriority="48"/>
+    <w:lsdException w:name="List Table 4 Accent 1" w:uiPriority="49"/>
+    <w:lsdException w:name="List Table 5 Dark Accent 1" w:uiPriority="50"/>
+    <w:lsdException w:name="List Table 6 Colorful Accent 1" w:uiPriority="51"/>
+    <w:lsdException w:name="List Table 7 Colorful Accent 1" w:uiPriority="52"/>
+    <w:lsdException w:name="List Table 1 Light Accent 2" w:uiPriority="46"/>
+    <w:lsdException w:name="List Table 2 Accent 2" w:uiPriority="47"/>
+    <w:lsdException w:name="List Table 3 Accent 2" w:uiPriority="48"/>
+    <w:lsdException w:name="List Table 4 Accent 2" w:uiPriority="49"/>
+    <w:lsdException w:name="List Table 5 Dark Accent 2" w:uiPriority="50"/>
+    <w:lsdException w:name="List Table 6 Colorful Accent 2" w:uiPriority="51"/>
+    <w:lsdException w:name="List Table 7 Colorful Accent 2" w:uiPriority="52"/>
+    <w:lsdException w:name="List Table 1 Light Accent 3" w:uiPriority="46"/>
+    <w:lsdException w:name="List Table 2 Accent 3" w:uiPriority="47"/>
+    <w:lsdException w:name="List Table 3 Accent 3" w:uiPriority="48"/>
+    <w:lsdException w:name="List Table 4 Accent 3" w:uiPriority="49"/>
+    <w:lsdException w:name="List Table 5 Dark Accent 3" w:uiPriority="50"/>
+    <w:lsdException w:name="List Table 6 Colorful Accent 3" w:uiPriority="51"/>
+    <w:lsdException w:name="List Table 7 Colorful Accent 3" w:uiPriority="52"/>
+    <w:lsdException w:name="List Table 1 Light Accent 4" w:uiPriority="46"/>
+    <w:lsdException w:name="List Table 2 Accent 4" w:uiPriority="47"/>
+    <w:lsdException w:name="List Table 3 Accent 4" w:uiPriority="48"/>
+    <w:lsdException w:name="List Table 4 Accent 4" w:uiPriority="49"/>
+    <w:lsdException w:name="List Table 5 Dark Accent 4" w:uiPriority="50"/>
+    <w:lsdException w:name="List Table 6 Colorful Accent 4" w:uiPriority="51"/>
+    <w:lsdException w:name="List Table 7 Colorful Accent 4" w:uiPriority="52"/>
+    <w:lsdException w:name="List Table 1 Light Accent 5" w:uiPriority="46"/>
+    <w:lsdException w:name="List Table 2 Accent 5" w:uiPriority="47"/>
+    <w:lsdException w:name="List Table 3 Accent 5" w:uiPriority="48"/>
+    <w:lsdException w:name="List Table 4 Accent 5" w:uiPriority="49"/>
+    <w:lsdException w:name="List Table 5 Dark Accent 5" w:uiPriority="50"/>
+    <w:lsdException w:name="List Table 6 Colorful Accent 5" w:uiPriority="51"/>
+    <w:lsdException w:name="List Table 7 Colorful Accent 5" w:uiPriority="52"/>
+    <w:lsdException w:name="List Table 1 Light Accent 6" w:uiPriority="46"/>
+    <w:lsdException w:name="List Table 2 Accent 6" w:uiPriority="47"/>
+    <w:lsdException w:name="List Table 3 Accent 6" w:uiPriority="48"/>
+    <w:lsdException w:name="List Table 4 Accent 6" w:uiPriority="49"/>
+    <w:lsdException w:name="List Table 5 Dark Accent 6" w:uiPriority="50"/>
+    <w:lsdException w:name="List Table 6 Colorful Accent 6" w:uiPriority="51"/>
+    <w:lsdException w:name="List Table 7 Colorful Accent 6" w:uiPriority="52"/>
+    <w:lsdException w:name="Mention" w:semiHidden="1" w:unhideWhenUsed="1"/>
+    <w:lsdException w:name="Smart Hyperlink" w:semiHidden="1" w:unhideWhenUsed="1"/>
+    <w:lsdException w:name="Hashtag" w:semiHidden="1" w:unhideWhenUsed="1"/>
+    <w:lsdException w:name="Unresolved Mention" w:semiHidden="1" w:unhideWhenUsed="1"/>
+    <w:lsdException w:name="Smart Link" w:semiHidden="1" w:unhideWhenUsed="1"/>
   </w:latentStyles>
   <w:style w:type="paragraph" w:default="1" w:styleId="Normal">
     <w:name w:val="Normal"/>
@@ -1377,7 +1752,6 @@
     <w:uiPriority w:val="99"/>
     <w:semiHidden/>
     <w:unhideWhenUsed/>
-    <w:qFormat/>
     <w:tblPr>
       <w:tblInd w:w="0" w:type="dxa"/>
       <w:tblCellMar>
@@ -1406,7 +1780,6 @@
       <w:lang w:val="en-GB"/>
     </w:rPr>
     <w:tblPr>
-      <w:tblInd w:w="0" w:type="dxa"/>
       <w:tblBorders>
         <w:top w:val="single" w:sz="4" w:space="0" w:color="000000" w:themeColor="text1"/>
         <w:left w:val="single" w:sz="4" w:space="0" w:color="000000" w:themeColor="text1"/>
@@ -1415,12 +1788,6 @@
         <w:insideH w:val="single" w:sz="4" w:space="0" w:color="000000" w:themeColor="text1"/>
         <w:insideV w:val="single" w:sz="4" w:space="0" w:color="000000" w:themeColor="text1"/>
       </w:tblBorders>
-      <w:tblCellMar>
-        <w:top w:w="0" w:type="dxa"/>
-        <w:left w:w="108" w:type="dxa"/>
-        <w:bottom w:w="0" w:type="dxa"/>
-        <w:right w:w="108" w:type="dxa"/>
-      </w:tblCellMar>
     </w:tblPr>
   </w:style>
   <w:style w:type="paragraph" w:styleId="Header">
@@ -1515,6 +1882,7 @@
     <w:basedOn w:val="DefaultParagraphFont"/>
     <w:link w:val="Title"/>
     <w:uiPriority w:val="10"/>
+    <w:qFormat/>
     <w:rsid w:val="00F666EA"/>
     <w:rPr>
       <w:rFonts w:asciiTheme="majorHAnsi" w:eastAsiaTheme="majorEastAsia" w:hAnsiTheme="majorHAnsi" w:cstheme="majorBidi"/>
@@ -1812,7 +2180,7 @@
   <a:extraClrSchemeLst/>
   <a:extLst>
     <a:ext uri="{05A4C25C-085E-4340-85A3-A5531E510DB2}">
-      <thm15:themeFamily xmlns:thm15="http://schemas.microsoft.com/office/thememl/2012/main" xmlns="" name="Office Theme" id="{62F939B6-93AF-4DB8-9C6B-D6C7DFDC589F}" vid="{4A3C46E8-61CC-4603-A589-7422A47A8E4A}"/>
+      <thm15:themeFamily xmlns:thm15="http://schemas.microsoft.com/office/thememl/2012/main" name="Office Theme" id="{62F939B6-93AF-4DB8-9C6B-D6C7DFDC589F}" vid="{4A3C46E8-61CC-4603-A589-7422A47A8E4A}"/>
     </a:ext>
   </a:extLst>
 </a:theme>

</xml_diff>